<commit_message>
renamed BPOutcomes to match R file
</commit_message>
<xml_diff>
--- a/data/source/define content/Define Content CDISC01.docx
+++ b/data/source/define content/Define Content CDISC01.docx
@@ -13678,14 +13678,23 @@
         <w:gridCol w:w="2808"/>
         <w:tblGridChange w:id="711">
           <w:tblGrid>
-            <w:gridCol w:w="1170"/>
-            <w:gridCol w:w="2790"/>
-            <w:gridCol w:w="1080"/>
-            <w:gridCol w:w="3024"/>
-            <w:gridCol w:w="2449"/>
-            <w:gridCol w:w="2520"/>
-            <w:gridCol w:w="2177"/>
-            <w:gridCol w:w="2808"/>
+            <w:gridCol w:w="5"/>
+            <w:gridCol w:w="1165"/>
+            <w:gridCol w:w="5"/>
+            <w:gridCol w:w="2785"/>
+            <w:gridCol w:w="5"/>
+            <w:gridCol w:w="1075"/>
+            <w:gridCol w:w="5"/>
+            <w:gridCol w:w="3019"/>
+            <w:gridCol w:w="5"/>
+            <w:gridCol w:w="2444"/>
+            <w:gridCol w:w="5"/>
+            <w:gridCol w:w="2515"/>
+            <w:gridCol w:w="5"/>
+            <w:gridCol w:w="2172"/>
+            <w:gridCol w:w="5"/>
+            <w:gridCol w:w="2803"/>
+            <w:gridCol w:w="5"/>
           </w:tblGrid>
         </w:tblGridChange>
       </w:tblGrid>
@@ -15312,6 +15321,17 @@
                 <w:szCs w:val="16"/>
               </w:rPr>
             </w:pPr>
+            <w:ins w:id="744" w:author="aoliva" w:date="2017-11-04T13:10:00Z">
+              <w:r>
+                <w:rPr>
+                  <w:rFonts w:eastAsia="Times New Roman" w:cs="Times New Roman"/>
+                  <w:color w:val="000000" w:themeColor="text1"/>
+                  <w:sz w:val="16"/>
+                  <w:szCs w:val="16"/>
+                </w:rPr>
+                <w:t>Group ID</w:t>
+              </w:r>
+            </w:ins>
           </w:p>
         </w:tc>
         <w:tc>
@@ -15330,13 +15350,28 @@
           <w:p>
             <w:pPr>
               <w:rPr>
-                <w:ins w:id="744" w:author="aoliva" w:date="2017-11-02T09:52:00Z"/>
-                <w:rFonts w:eastAsia="Times New Roman" w:cs="Times New Roman"/>
-                <w:color w:val="000000" w:themeColor="text1"/>
-                <w:sz w:val="16"/>
-                <w:szCs w:val="16"/>
-              </w:rPr>
-            </w:pPr>
+                <w:ins w:id="745" w:author="aoliva" w:date="2017-11-02T09:52:00Z"/>
+                <w:rFonts w:eastAsia="Times New Roman" w:cs="Times New Roman"/>
+                <w:color w:val="000000" w:themeColor="text1"/>
+                <w:sz w:val="16"/>
+                <w:szCs w:val="16"/>
+              </w:rPr>
+            </w:pPr>
+            <w:proofErr w:type="spellStart"/>
+            <w:proofErr w:type="gramStart"/>
+            <w:ins w:id="746" w:author="aoliva" w:date="2017-11-04T13:10:00Z">
+              <w:r>
+                <w:rPr>
+                  <w:rFonts w:eastAsia="Times New Roman" w:cs="Times New Roman"/>
+                  <w:color w:val="000000" w:themeColor="text1"/>
+                  <w:sz w:val="16"/>
+                  <w:szCs w:val="16"/>
+                </w:rPr>
+                <w:t>xsd:string</w:t>
+              </w:r>
+            </w:ins>
+            <w:proofErr w:type="spellEnd"/>
+            <w:proofErr w:type="gramEnd"/>
           </w:p>
         </w:tc>
         <w:tc>
@@ -15355,7 +15390,7 @@
           <w:p>
             <w:pPr>
               <w:rPr>
-                <w:ins w:id="745" w:author="aoliva" w:date="2017-11-02T09:52:00Z"/>
+                <w:ins w:id="747" w:author="aoliva" w:date="2017-11-02T09:52:00Z"/>
                 <w:rFonts w:eastAsia="Times New Roman" w:cs="Times New Roman"/>
                 <w:color w:val="000000" w:themeColor="text1"/>
                 <w:sz w:val="16"/>
@@ -15380,13 +15415,24 @@
           <w:p>
             <w:pPr>
               <w:rPr>
-                <w:ins w:id="746" w:author="aoliva" w:date="2017-11-02T09:52:00Z"/>
-                <w:rFonts w:eastAsia="Times New Roman" w:cs="Times New Roman"/>
-                <w:color w:val="000000" w:themeColor="text1"/>
-                <w:sz w:val="16"/>
-                <w:szCs w:val="16"/>
-              </w:rPr>
-            </w:pPr>
+                <w:ins w:id="748" w:author="aoliva" w:date="2017-11-02T09:52:00Z"/>
+                <w:rFonts w:eastAsia="Times New Roman" w:cs="Times New Roman"/>
+                <w:color w:val="000000" w:themeColor="text1"/>
+                <w:sz w:val="16"/>
+                <w:szCs w:val="16"/>
+              </w:rPr>
+            </w:pPr>
+            <w:ins w:id="749" w:author="aoliva" w:date="2017-11-04T13:20:00Z">
+              <w:r>
+                <w:rPr>
+                  <w:rFonts w:eastAsia="Times New Roman" w:cs="Times New Roman"/>
+                  <w:color w:val="000000" w:themeColor="text1"/>
+                  <w:sz w:val="16"/>
+                  <w:szCs w:val="16"/>
+                </w:rPr>
+                <w:t>ASSIGNED</w:t>
+              </w:r>
+            </w:ins>
           </w:p>
         </w:tc>
         <w:tc>
@@ -15405,13 +15451,24 @@
           <w:p>
             <w:pPr>
               <w:rPr>
-                <w:ins w:id="747" w:author="aoliva" w:date="2017-11-02T09:52:00Z"/>
-                <w:rFonts w:eastAsia="Times New Roman" w:cs="Times New Roman"/>
-                <w:color w:val="000000" w:themeColor="text1"/>
-                <w:sz w:val="16"/>
-                <w:szCs w:val="16"/>
-              </w:rPr>
-            </w:pPr>
+                <w:ins w:id="750" w:author="aoliva" w:date="2017-11-02T09:52:00Z"/>
+                <w:rFonts w:eastAsia="Times New Roman" w:cs="Times New Roman"/>
+                <w:color w:val="000000" w:themeColor="text1"/>
+                <w:sz w:val="16"/>
+                <w:szCs w:val="16"/>
+              </w:rPr>
+            </w:pPr>
+            <w:ins w:id="751" w:author="aoliva" w:date="2017-11-04T13:20:00Z">
+              <w:r>
+                <w:rPr>
+                  <w:rFonts w:eastAsia="Times New Roman" w:cs="Times New Roman"/>
+                  <w:color w:val="000000" w:themeColor="text1"/>
+                  <w:sz w:val="16"/>
+                  <w:szCs w:val="16"/>
+                </w:rPr>
+                <w:t>Identifier Variable</w:t>
+              </w:r>
+            </w:ins>
           </w:p>
         </w:tc>
         <w:tc>
@@ -15430,7 +15487,7 @@
           <w:p>
             <w:pPr>
               <w:rPr>
-                <w:ins w:id="748" w:author="aoliva" w:date="2017-11-02T09:52:00Z"/>
+                <w:ins w:id="752" w:author="aoliva" w:date="2017-11-02T09:52:00Z"/>
                 <w:rFonts w:eastAsia="Times New Roman" w:cs="Times New Roman"/>
                 <w:color w:val="000000" w:themeColor="text1"/>
                 <w:sz w:val="16"/>
@@ -15452,7 +15509,7 @@
           <w:p>
             <w:pPr>
               <w:rPr>
-                <w:ins w:id="749" w:author="aoliva" w:date="2017-11-02T09:52:00Z"/>
+                <w:ins w:id="753" w:author="aoliva" w:date="2017-11-02T09:52:00Z"/>
                 <w:rFonts w:eastAsia="Times New Roman" w:cs="Times New Roman"/>
                 <w:color w:val="000000" w:themeColor="text1"/>
                 <w:sz w:val="16"/>
@@ -15465,7 +15522,7 @@
       <w:tr>
         <w:trPr>
           <w:trHeight w:val="320"/>
-          <w:ins w:id="750" w:author="aoliva" w:date="2017-11-02T09:52:00Z"/>
+          <w:ins w:id="754" w:author="aoliva" w:date="2017-11-02T09:52:00Z"/>
         </w:trPr>
         <w:tc>
           <w:tcPr>
@@ -15483,14 +15540,14 @@
           <w:p>
             <w:pPr>
               <w:rPr>
-                <w:ins w:id="751" w:author="aoliva" w:date="2017-11-02T09:52:00Z"/>
-                <w:rFonts w:eastAsia="Times New Roman" w:cs="Times New Roman"/>
-                <w:color w:val="000000" w:themeColor="text1"/>
-                <w:sz w:val="16"/>
-                <w:szCs w:val="16"/>
-              </w:rPr>
-            </w:pPr>
-            <w:ins w:id="752" w:author="aoliva" w:date="2017-11-02T09:53:00Z">
+                <w:ins w:id="755" w:author="aoliva" w:date="2017-11-02T09:52:00Z"/>
+                <w:rFonts w:eastAsia="Times New Roman" w:cs="Times New Roman"/>
+                <w:color w:val="000000" w:themeColor="text1"/>
+                <w:sz w:val="16"/>
+                <w:szCs w:val="16"/>
+              </w:rPr>
+            </w:pPr>
+            <w:ins w:id="756" w:author="aoliva" w:date="2017-11-02T09:53:00Z">
               <w:r>
                 <w:rPr>
                   <w:rFonts w:eastAsia="Times New Roman" w:cs="Times New Roman"/>
@@ -15519,13 +15576,35 @@
           <w:p>
             <w:pPr>
               <w:rPr>
-                <w:ins w:id="753" w:author="aoliva" w:date="2017-11-02T09:52:00Z"/>
-                <w:rFonts w:eastAsia="Times New Roman" w:cs="Times New Roman"/>
-                <w:color w:val="000000" w:themeColor="text1"/>
-                <w:sz w:val="16"/>
-                <w:szCs w:val="16"/>
-              </w:rPr>
-            </w:pPr>
+                <w:ins w:id="757" w:author="aoliva" w:date="2017-11-02T09:52:00Z"/>
+                <w:rFonts w:eastAsia="Times New Roman" w:cs="Times New Roman"/>
+                <w:color w:val="000000" w:themeColor="text1"/>
+                <w:sz w:val="16"/>
+                <w:szCs w:val="16"/>
+              </w:rPr>
+            </w:pPr>
+            <w:ins w:id="758" w:author="aoliva" w:date="2017-11-04T13:21:00Z">
+              <w:r>
+                <w:rPr>
+                  <w:rFonts w:eastAsia="Times New Roman" w:cs="Times New Roman"/>
+                  <w:color w:val="000000" w:themeColor="text1"/>
+                  <w:sz w:val="16"/>
+                  <w:szCs w:val="16"/>
+                </w:rPr>
+                <w:t>Sponsor-Defined Ide</w:t>
+              </w:r>
+            </w:ins>
+            <w:ins w:id="759" w:author="aoliva" w:date="2017-11-04T15:46:00Z">
+              <w:r>
+                <w:rPr>
+                  <w:rFonts w:eastAsia="Times New Roman" w:cs="Times New Roman"/>
+                  <w:color w:val="000000" w:themeColor="text1"/>
+                  <w:sz w:val="16"/>
+                  <w:szCs w:val="16"/>
+                </w:rPr>
+                <w:t>ntifier</w:t>
+              </w:r>
+            </w:ins>
           </w:p>
         </w:tc>
         <w:tc>
@@ -15544,13 +15623,28 @@
           <w:p>
             <w:pPr>
               <w:rPr>
-                <w:ins w:id="754" w:author="aoliva" w:date="2017-11-02T09:52:00Z"/>
-                <w:rFonts w:eastAsia="Times New Roman" w:cs="Times New Roman"/>
-                <w:color w:val="000000" w:themeColor="text1"/>
-                <w:sz w:val="16"/>
-                <w:szCs w:val="16"/>
-              </w:rPr>
-            </w:pPr>
+                <w:ins w:id="760" w:author="aoliva" w:date="2017-11-02T09:52:00Z"/>
+                <w:rFonts w:eastAsia="Times New Roman" w:cs="Times New Roman"/>
+                <w:color w:val="000000" w:themeColor="text1"/>
+                <w:sz w:val="16"/>
+                <w:szCs w:val="16"/>
+              </w:rPr>
+            </w:pPr>
+            <w:proofErr w:type="spellStart"/>
+            <w:proofErr w:type="gramStart"/>
+            <w:ins w:id="761" w:author="aoliva" w:date="2017-11-04T15:46:00Z">
+              <w:r>
+                <w:rPr>
+                  <w:rFonts w:eastAsia="Times New Roman" w:cs="Times New Roman"/>
+                  <w:color w:val="000000" w:themeColor="text1"/>
+                  <w:sz w:val="16"/>
+                  <w:szCs w:val="16"/>
+                </w:rPr>
+                <w:t>xsd:string</w:t>
+              </w:r>
+            </w:ins>
+            <w:proofErr w:type="spellEnd"/>
+            <w:proofErr w:type="gramEnd"/>
           </w:p>
         </w:tc>
         <w:tc>
@@ -15569,7 +15663,7 @@
           <w:p>
             <w:pPr>
               <w:rPr>
-                <w:ins w:id="755" w:author="aoliva" w:date="2017-11-02T09:52:00Z"/>
+                <w:ins w:id="762" w:author="aoliva" w:date="2017-11-02T09:52:00Z"/>
                 <w:rFonts w:eastAsia="Times New Roman" w:cs="Times New Roman"/>
                 <w:color w:val="000000" w:themeColor="text1"/>
                 <w:sz w:val="16"/>
@@ -15594,13 +15688,24 @@
           <w:p>
             <w:pPr>
               <w:rPr>
-                <w:ins w:id="756" w:author="aoliva" w:date="2017-11-02T09:52:00Z"/>
-                <w:rFonts w:eastAsia="Times New Roman" w:cs="Times New Roman"/>
-                <w:color w:val="000000" w:themeColor="text1"/>
-                <w:sz w:val="16"/>
-                <w:szCs w:val="16"/>
-              </w:rPr>
-            </w:pPr>
+                <w:ins w:id="763" w:author="aoliva" w:date="2017-11-02T09:52:00Z"/>
+                <w:rFonts w:eastAsia="Times New Roman" w:cs="Times New Roman"/>
+                <w:color w:val="000000" w:themeColor="text1"/>
+                <w:sz w:val="16"/>
+                <w:szCs w:val="16"/>
+              </w:rPr>
+            </w:pPr>
+            <w:ins w:id="764" w:author="aoliva" w:date="2017-11-04T15:46:00Z">
+              <w:r>
+                <w:rPr>
+                  <w:rFonts w:eastAsia="Times New Roman" w:cs="Times New Roman"/>
+                  <w:color w:val="000000" w:themeColor="text1"/>
+                  <w:sz w:val="16"/>
+                  <w:szCs w:val="16"/>
+                </w:rPr>
+                <w:t>ASSIGNED</w:t>
+              </w:r>
+            </w:ins>
           </w:p>
         </w:tc>
         <w:tc>
@@ -15619,13 +15724,24 @@
           <w:p>
             <w:pPr>
               <w:rPr>
-                <w:ins w:id="757" w:author="aoliva" w:date="2017-11-02T09:52:00Z"/>
-                <w:rFonts w:eastAsia="Times New Roman" w:cs="Times New Roman"/>
-                <w:color w:val="000000" w:themeColor="text1"/>
-                <w:sz w:val="16"/>
-                <w:szCs w:val="16"/>
-              </w:rPr>
-            </w:pPr>
+                <w:ins w:id="765" w:author="aoliva" w:date="2017-11-02T09:52:00Z"/>
+                <w:rFonts w:eastAsia="Times New Roman" w:cs="Times New Roman"/>
+                <w:color w:val="000000" w:themeColor="text1"/>
+                <w:sz w:val="16"/>
+                <w:szCs w:val="16"/>
+              </w:rPr>
+            </w:pPr>
+            <w:ins w:id="766" w:author="aoliva" w:date="2017-11-04T15:46:00Z">
+              <w:r>
+                <w:rPr>
+                  <w:rFonts w:eastAsia="Times New Roman" w:cs="Times New Roman"/>
+                  <w:color w:val="000000" w:themeColor="text1"/>
+                  <w:sz w:val="16"/>
+                  <w:szCs w:val="16"/>
+                </w:rPr>
+                <w:t>Identifier Variable</w:t>
+              </w:r>
+            </w:ins>
           </w:p>
         </w:tc>
         <w:tc>
@@ -15644,7 +15760,7 @@
           <w:p>
             <w:pPr>
               <w:rPr>
-                <w:ins w:id="758" w:author="aoliva" w:date="2017-11-02T09:52:00Z"/>
+                <w:ins w:id="767" w:author="aoliva" w:date="2017-11-02T09:52:00Z"/>
                 <w:rFonts w:eastAsia="Times New Roman" w:cs="Times New Roman"/>
                 <w:color w:val="000000" w:themeColor="text1"/>
                 <w:sz w:val="16"/>
@@ -15666,7 +15782,7 @@
           <w:p>
             <w:pPr>
               <w:rPr>
-                <w:ins w:id="759" w:author="aoliva" w:date="2017-11-02T09:52:00Z"/>
+                <w:ins w:id="768" w:author="aoliva" w:date="2017-11-02T09:52:00Z"/>
                 <w:rFonts w:eastAsia="Times New Roman" w:cs="Times New Roman"/>
                 <w:color w:val="000000" w:themeColor="text1"/>
                 <w:sz w:val="16"/>
@@ -15679,7 +15795,7 @@
       <w:tr>
         <w:trPr>
           <w:trHeight w:val="320"/>
-          <w:ins w:id="760" w:author="aoliva" w:date="2017-11-02T09:52:00Z"/>
+          <w:ins w:id="769" w:author="aoliva" w:date="2017-11-02T09:52:00Z"/>
         </w:trPr>
         <w:tc>
           <w:tcPr>
@@ -15697,14 +15813,14 @@
           <w:p>
             <w:pPr>
               <w:rPr>
-                <w:ins w:id="761" w:author="aoliva" w:date="2017-11-02T09:52:00Z"/>
-                <w:rFonts w:eastAsia="Times New Roman" w:cs="Times New Roman"/>
-                <w:color w:val="000000" w:themeColor="text1"/>
-                <w:sz w:val="16"/>
-                <w:szCs w:val="16"/>
-              </w:rPr>
-            </w:pPr>
-            <w:ins w:id="762" w:author="aoliva" w:date="2017-11-02T09:53:00Z">
+                <w:ins w:id="770" w:author="aoliva" w:date="2017-11-02T09:52:00Z"/>
+                <w:rFonts w:eastAsia="Times New Roman" w:cs="Times New Roman"/>
+                <w:color w:val="000000" w:themeColor="text1"/>
+                <w:sz w:val="16"/>
+                <w:szCs w:val="16"/>
+              </w:rPr>
+            </w:pPr>
+            <w:ins w:id="771" w:author="aoliva" w:date="2017-11-02T09:53:00Z">
               <w:r>
                 <w:rPr>
                   <w:rFonts w:eastAsia="Times New Roman" w:cs="Times New Roman"/>
@@ -15733,13 +15849,24 @@
           <w:p>
             <w:pPr>
               <w:rPr>
-                <w:ins w:id="763" w:author="aoliva" w:date="2017-11-02T09:52:00Z"/>
-                <w:rFonts w:eastAsia="Times New Roman" w:cs="Times New Roman"/>
-                <w:color w:val="000000" w:themeColor="text1"/>
-                <w:sz w:val="16"/>
-                <w:szCs w:val="16"/>
-              </w:rPr>
-            </w:pPr>
+                <w:ins w:id="772" w:author="aoliva" w:date="2017-11-02T09:52:00Z"/>
+                <w:rFonts w:eastAsia="Times New Roman" w:cs="Times New Roman"/>
+                <w:color w:val="000000" w:themeColor="text1"/>
+                <w:sz w:val="16"/>
+                <w:szCs w:val="16"/>
+              </w:rPr>
+            </w:pPr>
+            <w:ins w:id="773" w:author="aoliva" w:date="2017-11-04T15:47:00Z">
+              <w:r>
+                <w:rPr>
+                  <w:rFonts w:eastAsia="Times New Roman" w:cs="Times New Roman"/>
+                  <w:color w:val="000000" w:themeColor="text1"/>
+                  <w:sz w:val="16"/>
+                  <w:szCs w:val="16"/>
+                </w:rPr>
+                <w:t>Category for Vital Signs</w:t>
+              </w:r>
+            </w:ins>
           </w:p>
         </w:tc>
         <w:tc>
@@ -15758,13 +15885,28 @@
           <w:p>
             <w:pPr>
               <w:rPr>
-                <w:ins w:id="764" w:author="aoliva" w:date="2017-11-02T09:52:00Z"/>
-                <w:rFonts w:eastAsia="Times New Roman" w:cs="Times New Roman"/>
-                <w:color w:val="000000" w:themeColor="text1"/>
-                <w:sz w:val="16"/>
-                <w:szCs w:val="16"/>
-              </w:rPr>
-            </w:pPr>
+                <w:ins w:id="774" w:author="aoliva" w:date="2017-11-02T09:52:00Z"/>
+                <w:rFonts w:eastAsia="Times New Roman" w:cs="Times New Roman"/>
+                <w:color w:val="000000" w:themeColor="text1"/>
+                <w:sz w:val="16"/>
+                <w:szCs w:val="16"/>
+              </w:rPr>
+            </w:pPr>
+            <w:proofErr w:type="spellStart"/>
+            <w:proofErr w:type="gramStart"/>
+            <w:ins w:id="775" w:author="aoliva" w:date="2017-11-04T15:48:00Z">
+              <w:r>
+                <w:rPr>
+                  <w:rFonts w:eastAsia="Times New Roman" w:cs="Times New Roman"/>
+                  <w:color w:val="000000" w:themeColor="text1"/>
+                  <w:sz w:val="16"/>
+                  <w:szCs w:val="16"/>
+                </w:rPr>
+                <w:t>xsd:string</w:t>
+              </w:r>
+            </w:ins>
+            <w:proofErr w:type="spellEnd"/>
+            <w:proofErr w:type="gramEnd"/>
           </w:p>
         </w:tc>
         <w:tc>
@@ -15783,7 +15925,7 @@
           <w:p>
             <w:pPr>
               <w:rPr>
-                <w:ins w:id="765" w:author="aoliva" w:date="2017-11-02T09:52:00Z"/>
+                <w:ins w:id="776" w:author="aoliva" w:date="2017-11-02T09:52:00Z"/>
                 <w:rFonts w:eastAsia="Times New Roman" w:cs="Times New Roman"/>
                 <w:color w:val="000000" w:themeColor="text1"/>
                 <w:sz w:val="16"/>
@@ -15808,13 +15950,24 @@
           <w:p>
             <w:pPr>
               <w:rPr>
-                <w:ins w:id="766" w:author="aoliva" w:date="2017-11-02T09:52:00Z"/>
-                <w:rFonts w:eastAsia="Times New Roman" w:cs="Times New Roman"/>
-                <w:color w:val="000000" w:themeColor="text1"/>
-                <w:sz w:val="16"/>
-                <w:szCs w:val="16"/>
-              </w:rPr>
-            </w:pPr>
+                <w:ins w:id="777" w:author="aoliva" w:date="2017-11-02T09:52:00Z"/>
+                <w:rFonts w:eastAsia="Times New Roman" w:cs="Times New Roman"/>
+                <w:color w:val="000000" w:themeColor="text1"/>
+                <w:sz w:val="16"/>
+                <w:szCs w:val="16"/>
+              </w:rPr>
+            </w:pPr>
+            <w:ins w:id="778" w:author="aoliva" w:date="2017-11-04T15:48:00Z">
+              <w:r>
+                <w:rPr>
+                  <w:rFonts w:eastAsia="Times New Roman" w:cs="Times New Roman"/>
+                  <w:color w:val="000000" w:themeColor="text1"/>
+                  <w:sz w:val="16"/>
+                  <w:szCs w:val="16"/>
+                </w:rPr>
+                <w:t>ASSIGNED</w:t>
+              </w:r>
+            </w:ins>
           </w:p>
         </w:tc>
         <w:tc>
@@ -15833,13 +15986,24 @@
           <w:p>
             <w:pPr>
               <w:rPr>
-                <w:ins w:id="767" w:author="aoliva" w:date="2017-11-02T09:52:00Z"/>
-                <w:rFonts w:eastAsia="Times New Roman" w:cs="Times New Roman"/>
-                <w:color w:val="000000" w:themeColor="text1"/>
-                <w:sz w:val="16"/>
-                <w:szCs w:val="16"/>
-              </w:rPr>
-            </w:pPr>
+                <w:ins w:id="779" w:author="aoliva" w:date="2017-11-02T09:52:00Z"/>
+                <w:rFonts w:eastAsia="Times New Roman" w:cs="Times New Roman"/>
+                <w:color w:val="000000" w:themeColor="text1"/>
+                <w:sz w:val="16"/>
+                <w:szCs w:val="16"/>
+              </w:rPr>
+            </w:pPr>
+            <w:ins w:id="780" w:author="aoliva" w:date="2017-11-04T15:48:00Z">
+              <w:r>
+                <w:rPr>
+                  <w:rFonts w:eastAsia="Times New Roman" w:cs="Times New Roman"/>
+                  <w:color w:val="000000" w:themeColor="text1"/>
+                  <w:sz w:val="16"/>
+                  <w:szCs w:val="16"/>
+                </w:rPr>
+                <w:t>Grouping Qualifier</w:t>
+              </w:r>
+            </w:ins>
           </w:p>
         </w:tc>
         <w:tc>
@@ -15858,7 +16022,7 @@
           <w:p>
             <w:pPr>
               <w:rPr>
-                <w:ins w:id="768" w:author="aoliva" w:date="2017-11-02T09:52:00Z"/>
+                <w:ins w:id="781" w:author="aoliva" w:date="2017-11-02T09:52:00Z"/>
                 <w:rFonts w:eastAsia="Times New Roman" w:cs="Times New Roman"/>
                 <w:color w:val="000000" w:themeColor="text1"/>
                 <w:sz w:val="16"/>
@@ -15880,7 +16044,7 @@
           <w:p>
             <w:pPr>
               <w:rPr>
-                <w:ins w:id="769" w:author="aoliva" w:date="2017-11-02T09:52:00Z"/>
+                <w:ins w:id="782" w:author="aoliva" w:date="2017-11-02T09:52:00Z"/>
                 <w:rFonts w:eastAsia="Times New Roman" w:cs="Times New Roman"/>
                 <w:color w:val="000000" w:themeColor="text1"/>
                 <w:sz w:val="16"/>
@@ -15893,7 +16057,7 @@
       <w:tr>
         <w:trPr>
           <w:trHeight w:val="320"/>
-          <w:ins w:id="770" w:author="aoliva" w:date="2017-11-02T09:52:00Z"/>
+          <w:ins w:id="783" w:author="aoliva" w:date="2017-11-02T09:52:00Z"/>
         </w:trPr>
         <w:tc>
           <w:tcPr>
@@ -15911,14 +16075,14 @@
           <w:p>
             <w:pPr>
               <w:rPr>
-                <w:ins w:id="771" w:author="aoliva" w:date="2017-11-02T09:52:00Z"/>
-                <w:rFonts w:eastAsia="Times New Roman" w:cs="Times New Roman"/>
-                <w:color w:val="000000" w:themeColor="text1"/>
-                <w:sz w:val="16"/>
-                <w:szCs w:val="16"/>
-              </w:rPr>
-            </w:pPr>
-            <w:ins w:id="772" w:author="aoliva" w:date="2017-11-02T09:53:00Z">
+                <w:ins w:id="784" w:author="aoliva" w:date="2017-11-02T09:52:00Z"/>
+                <w:rFonts w:eastAsia="Times New Roman" w:cs="Times New Roman"/>
+                <w:color w:val="000000" w:themeColor="text1"/>
+                <w:sz w:val="16"/>
+                <w:szCs w:val="16"/>
+              </w:rPr>
+            </w:pPr>
+            <w:ins w:id="785" w:author="aoliva" w:date="2017-11-02T09:53:00Z">
               <w:r>
                 <w:rPr>
                   <w:rFonts w:eastAsia="Times New Roman" w:cs="Times New Roman"/>
@@ -15947,13 +16111,24 @@
           <w:p>
             <w:pPr>
               <w:rPr>
-                <w:ins w:id="773" w:author="aoliva" w:date="2017-11-02T09:52:00Z"/>
-                <w:rFonts w:eastAsia="Times New Roman" w:cs="Times New Roman"/>
-                <w:color w:val="000000" w:themeColor="text1"/>
-                <w:sz w:val="16"/>
-                <w:szCs w:val="16"/>
-              </w:rPr>
-            </w:pPr>
+                <w:ins w:id="786" w:author="aoliva" w:date="2017-11-02T09:52:00Z"/>
+                <w:rFonts w:eastAsia="Times New Roman" w:cs="Times New Roman"/>
+                <w:color w:val="000000" w:themeColor="text1"/>
+                <w:sz w:val="16"/>
+                <w:szCs w:val="16"/>
+              </w:rPr>
+            </w:pPr>
+            <w:ins w:id="787" w:author="aoliva" w:date="2017-11-04T15:48:00Z">
+              <w:r>
+                <w:rPr>
+                  <w:rFonts w:eastAsia="Times New Roman" w:cs="Times New Roman"/>
+                  <w:color w:val="000000" w:themeColor="text1"/>
+                  <w:sz w:val="16"/>
+                  <w:szCs w:val="16"/>
+                </w:rPr>
+                <w:t>Subcategory for Vital Signs</w:t>
+              </w:r>
+            </w:ins>
           </w:p>
         </w:tc>
         <w:tc>
@@ -15972,13 +16147,28 @@
           <w:p>
             <w:pPr>
               <w:rPr>
-                <w:ins w:id="774" w:author="aoliva" w:date="2017-11-02T09:52:00Z"/>
-                <w:rFonts w:eastAsia="Times New Roman" w:cs="Times New Roman"/>
-                <w:color w:val="000000" w:themeColor="text1"/>
-                <w:sz w:val="16"/>
-                <w:szCs w:val="16"/>
-              </w:rPr>
-            </w:pPr>
+                <w:ins w:id="788" w:author="aoliva" w:date="2017-11-02T09:52:00Z"/>
+                <w:rFonts w:eastAsia="Times New Roman" w:cs="Times New Roman"/>
+                <w:color w:val="000000" w:themeColor="text1"/>
+                <w:sz w:val="16"/>
+                <w:szCs w:val="16"/>
+              </w:rPr>
+            </w:pPr>
+            <w:proofErr w:type="spellStart"/>
+            <w:proofErr w:type="gramStart"/>
+            <w:ins w:id="789" w:author="aoliva" w:date="2017-11-04T15:49:00Z">
+              <w:r>
+                <w:rPr>
+                  <w:rFonts w:eastAsia="Times New Roman" w:cs="Times New Roman"/>
+                  <w:color w:val="000000" w:themeColor="text1"/>
+                  <w:sz w:val="16"/>
+                  <w:szCs w:val="16"/>
+                </w:rPr>
+                <w:t>xsd:string</w:t>
+              </w:r>
+            </w:ins>
+            <w:proofErr w:type="spellEnd"/>
+            <w:proofErr w:type="gramEnd"/>
           </w:p>
         </w:tc>
         <w:tc>
@@ -15997,7 +16187,7 @@
           <w:p>
             <w:pPr>
               <w:rPr>
-                <w:ins w:id="775" w:author="aoliva" w:date="2017-11-02T09:52:00Z"/>
+                <w:ins w:id="790" w:author="aoliva" w:date="2017-11-02T09:52:00Z"/>
                 <w:rFonts w:eastAsia="Times New Roman" w:cs="Times New Roman"/>
                 <w:color w:val="000000" w:themeColor="text1"/>
                 <w:sz w:val="16"/>
@@ -16022,13 +16212,24 @@
           <w:p>
             <w:pPr>
               <w:rPr>
-                <w:ins w:id="776" w:author="aoliva" w:date="2017-11-02T09:52:00Z"/>
-                <w:rFonts w:eastAsia="Times New Roman" w:cs="Times New Roman"/>
-                <w:color w:val="000000" w:themeColor="text1"/>
-                <w:sz w:val="16"/>
-                <w:szCs w:val="16"/>
-              </w:rPr>
-            </w:pPr>
+                <w:ins w:id="791" w:author="aoliva" w:date="2017-11-02T09:52:00Z"/>
+                <w:rFonts w:eastAsia="Times New Roman" w:cs="Times New Roman"/>
+                <w:color w:val="000000" w:themeColor="text1"/>
+                <w:sz w:val="16"/>
+                <w:szCs w:val="16"/>
+              </w:rPr>
+            </w:pPr>
+            <w:ins w:id="792" w:author="aoliva" w:date="2017-11-04T15:49:00Z">
+              <w:r>
+                <w:rPr>
+                  <w:rFonts w:eastAsia="Times New Roman" w:cs="Times New Roman"/>
+                  <w:color w:val="000000" w:themeColor="text1"/>
+                  <w:sz w:val="16"/>
+                  <w:szCs w:val="16"/>
+                </w:rPr>
+                <w:t>ASSIGNED</w:t>
+              </w:r>
+            </w:ins>
           </w:p>
         </w:tc>
         <w:tc>
@@ -16047,13 +16248,24 @@
           <w:p>
             <w:pPr>
               <w:rPr>
-                <w:ins w:id="777" w:author="aoliva" w:date="2017-11-02T09:52:00Z"/>
-                <w:rFonts w:eastAsia="Times New Roman" w:cs="Times New Roman"/>
-                <w:color w:val="000000" w:themeColor="text1"/>
-                <w:sz w:val="16"/>
-                <w:szCs w:val="16"/>
-              </w:rPr>
-            </w:pPr>
+                <w:ins w:id="793" w:author="aoliva" w:date="2017-11-02T09:52:00Z"/>
+                <w:rFonts w:eastAsia="Times New Roman" w:cs="Times New Roman"/>
+                <w:color w:val="000000" w:themeColor="text1"/>
+                <w:sz w:val="16"/>
+                <w:szCs w:val="16"/>
+              </w:rPr>
+            </w:pPr>
+            <w:ins w:id="794" w:author="aoliva" w:date="2017-11-04T15:49:00Z">
+              <w:r>
+                <w:rPr>
+                  <w:rFonts w:eastAsia="Times New Roman" w:cs="Times New Roman"/>
+                  <w:color w:val="000000" w:themeColor="text1"/>
+                  <w:sz w:val="16"/>
+                  <w:szCs w:val="16"/>
+                </w:rPr>
+                <w:t>Grouping Qualifier</w:t>
+              </w:r>
+            </w:ins>
           </w:p>
         </w:tc>
         <w:tc>
@@ -16072,7 +16284,7 @@
           <w:p>
             <w:pPr>
               <w:rPr>
-                <w:ins w:id="778" w:author="aoliva" w:date="2017-11-02T09:52:00Z"/>
+                <w:ins w:id="795" w:author="aoliva" w:date="2017-11-02T09:52:00Z"/>
                 <w:rFonts w:eastAsia="Times New Roman" w:cs="Times New Roman"/>
                 <w:color w:val="000000" w:themeColor="text1"/>
                 <w:sz w:val="16"/>
@@ -16094,7 +16306,7 @@
           <w:p>
             <w:pPr>
               <w:rPr>
-                <w:ins w:id="779" w:author="aoliva" w:date="2017-11-02T09:52:00Z"/>
+                <w:ins w:id="796" w:author="aoliva" w:date="2017-11-02T09:52:00Z"/>
                 <w:rFonts w:eastAsia="Times New Roman" w:cs="Times New Roman"/>
                 <w:color w:val="000000" w:themeColor="text1"/>
                 <w:sz w:val="16"/>
@@ -16109,7 +16321,7 @@
           <w:tblW w:w="18018" w:type="dxa"/>
           <w:tblInd w:w="108" w:type="dxa"/>
           <w:tblLayout w:type="fixed"/>
-          <w:tblPrExChange w:id="780" w:author="aoliva" w:date="2017-11-02T10:02:00Z">
+          <w:tblPrExChange w:id="797" w:author="aoliva" w:date="2017-11-02T10:02:00Z">
             <w:tblPrEx>
               <w:tblW w:w="18018" w:type="dxa"/>
               <w:tblInd w:w="108" w:type="dxa"/>
@@ -16119,8 +16331,9 @@
         </w:tblPrEx>
         <w:trPr>
           <w:trHeight w:val="320"/>
-          <w:trPrChange w:id="781" w:author="aoliva" w:date="2017-11-02T10:02:00Z">
+          <w:trPrChange w:id="798" w:author="aoliva" w:date="2017-11-02T10:02:00Z">
             <w:trPr>
+              <w:gridAfter w:val="0"/>
               <w:trHeight w:val="320"/>
             </w:trPr>
           </w:trPrChange>
@@ -16138,9 +16351,10 @@
             <w:noWrap/>
             <w:vAlign w:val="bottom"/>
             <w:hideMark/>
-            <w:tcPrChange w:id="782" w:author="aoliva" w:date="2017-11-02T10:02:00Z">
+            <w:tcPrChange w:id="799" w:author="aoliva" w:date="2017-11-02T10:02:00Z">
               <w:tcPr>
                 <w:tcW w:w="1170" w:type="dxa"/>
+                <w:gridSpan w:val="2"/>
                 <w:tcBorders>
                   <w:top w:val="single" w:sz="4" w:space="0" w:color="auto"/>
                   <w:left w:val="single" w:sz="4" w:space="0" w:color="auto"/>
@@ -16187,9 +16401,10 @@
             <w:noWrap/>
             <w:vAlign w:val="bottom"/>
             <w:hideMark/>
-            <w:tcPrChange w:id="783" w:author="aoliva" w:date="2017-11-02T10:02:00Z">
+            <w:tcPrChange w:id="800" w:author="aoliva" w:date="2017-11-02T10:02:00Z">
               <w:tcPr>
                 <w:tcW w:w="2790" w:type="dxa"/>
+                <w:gridSpan w:val="2"/>
                 <w:tcBorders>
                   <w:top w:val="single" w:sz="4" w:space="0" w:color="auto"/>
                   <w:left w:val="single" w:sz="4" w:space="0" w:color="auto"/>
@@ -16236,9 +16451,10 @@
             <w:noWrap/>
             <w:vAlign w:val="bottom"/>
             <w:hideMark/>
-            <w:tcPrChange w:id="784" w:author="aoliva" w:date="2017-11-02T10:02:00Z">
+            <w:tcPrChange w:id="801" w:author="aoliva" w:date="2017-11-02T10:02:00Z">
               <w:tcPr>
                 <w:tcW w:w="1080" w:type="dxa"/>
+                <w:gridSpan w:val="2"/>
                 <w:tcBorders>
                   <w:top w:val="single" w:sz="4" w:space="0" w:color="auto"/>
                   <w:left w:val="single" w:sz="4" w:space="0" w:color="auto"/>
@@ -16261,7 +16477,7 @@
                 <w:szCs w:val="16"/>
               </w:rPr>
             </w:pPr>
-            <w:del w:id="785" w:author="aoliva" w:date="2017-11-02T09:33:00Z">
+            <w:del w:id="802" w:author="aoliva" w:date="2017-11-02T09:33:00Z">
               <w:r>
                 <w:rPr>
                   <w:rFonts w:eastAsia="Times New Roman" w:cs="Times New Roman"/>
@@ -16274,7 +16490,7 @@
             </w:del>
             <w:proofErr w:type="spellStart"/>
             <w:proofErr w:type="gramStart"/>
-            <w:ins w:id="786" w:author="aoliva" w:date="2017-11-02T09:33:00Z">
+            <w:ins w:id="803" w:author="aoliva" w:date="2017-11-02T09:33:00Z">
               <w:r>
                 <w:rPr>
                   <w:rFonts w:eastAsia="Times New Roman" w:cs="Times New Roman"/>
@@ -16310,9 +16526,10 @@
             <w:shd w:val="clear" w:color="auto" w:fill="auto"/>
             <w:noWrap/>
             <w:vAlign w:val="bottom"/>
-            <w:tcPrChange w:id="787" w:author="aoliva" w:date="2017-11-02T10:02:00Z">
+            <w:tcPrChange w:id="804" w:author="aoliva" w:date="2017-11-02T10:02:00Z">
               <w:tcPr>
                 <w:tcW w:w="3024" w:type="dxa"/>
+                <w:gridSpan w:val="2"/>
                 <w:tcBorders>
                   <w:top w:val="single" w:sz="4" w:space="0" w:color="auto"/>
                   <w:left w:val="single" w:sz="4" w:space="0" w:color="auto"/>
@@ -16334,7 +16551,7 @@
                 <w:szCs w:val="16"/>
               </w:rPr>
             </w:pPr>
-            <w:del w:id="788" w:author="aoliva" w:date="2017-11-02T10:02:00Z">
+            <w:del w:id="805" w:author="aoliva" w:date="2017-11-02T10:02:00Z">
               <w:r>
                 <w:rPr>
                   <w:rFonts w:eastAsia="Times New Roman" w:cs="Times New Roman"/>
@@ -16360,9 +16577,10 @@
             <w:noWrap/>
             <w:vAlign w:val="bottom"/>
             <w:hideMark/>
-            <w:tcPrChange w:id="789" w:author="aoliva" w:date="2017-11-02T10:02:00Z">
+            <w:tcPrChange w:id="806" w:author="aoliva" w:date="2017-11-02T10:02:00Z">
               <w:tcPr>
                 <w:tcW w:w="2449" w:type="dxa"/>
+                <w:gridSpan w:val="2"/>
                 <w:tcBorders>
                   <w:top w:val="single" w:sz="4" w:space="0" w:color="auto"/>
                   <w:left w:val="single" w:sz="4" w:space="0" w:color="auto"/>
@@ -16386,7 +16604,7 @@
               </w:rPr>
             </w:pPr>
             <w:proofErr w:type="gramStart"/>
-            <w:ins w:id="790" w:author="aoliva" w:date="2017-11-02T10:02:00Z">
+            <w:ins w:id="807" w:author="aoliva" w:date="2017-11-02T10:02:00Z">
               <w:r>
                 <w:rPr>
                   <w:rFonts w:eastAsia="Times New Roman" w:cs="Times New Roman"/>
@@ -16416,7 +16634,7 @@
                 <w:t>CRF Pages 16, 17, 22, 23, 30, 33, 39, 45, 50, 55, 64, 70, 79, 85, 96, 102, 114, 135 </w:t>
               </w:r>
             </w:ins>
-            <w:del w:id="791" w:author="aoliva" w:date="2017-11-02T10:01:00Z">
+            <w:del w:id="808" w:author="aoliva" w:date="2017-11-02T10:01:00Z">
               <w:r>
                 <w:rPr>
                   <w:rFonts w:eastAsia="Times New Roman" w:cs="Times New Roman"/>
@@ -16442,9 +16660,10 @@
             <w:noWrap/>
             <w:vAlign w:val="bottom"/>
             <w:hideMark/>
-            <w:tcPrChange w:id="792" w:author="aoliva" w:date="2017-11-02T10:02:00Z">
+            <w:tcPrChange w:id="809" w:author="aoliva" w:date="2017-11-02T10:02:00Z">
               <w:tcPr>
                 <w:tcW w:w="2520" w:type="dxa"/>
+                <w:gridSpan w:val="2"/>
                 <w:tcBorders>
                   <w:top w:val="single" w:sz="4" w:space="0" w:color="auto"/>
                   <w:left w:val="single" w:sz="4" w:space="0" w:color="auto"/>
@@ -16467,7 +16686,7 @@
                 <w:szCs w:val="16"/>
               </w:rPr>
             </w:pPr>
-            <w:ins w:id="793" w:author="aoliva" w:date="2017-11-02T10:00:00Z">
+            <w:ins w:id="810" w:author="aoliva" w:date="2017-11-02T10:00:00Z">
               <w:r>
                 <w:rPr>
                   <w:rFonts w:eastAsia="Times New Roman" w:cs="Times New Roman"/>
@@ -16493,9 +16712,10 @@
             <w:noWrap/>
             <w:vAlign w:val="bottom"/>
             <w:hideMark/>
-            <w:tcPrChange w:id="794" w:author="aoliva" w:date="2017-11-02T10:02:00Z">
+            <w:tcPrChange w:id="811" w:author="aoliva" w:date="2017-11-02T10:02:00Z">
               <w:tcPr>
                 <w:tcW w:w="2177" w:type="dxa"/>
+                <w:gridSpan w:val="2"/>
                 <w:tcBorders>
                   <w:top w:val="single" w:sz="4" w:space="0" w:color="auto"/>
                   <w:left w:val="single" w:sz="4" w:space="0" w:color="auto"/>
@@ -16529,9 +16749,10 @@
               <w:bottom w:val="single" w:sz="4" w:space="0" w:color="auto"/>
               <w:right w:val="single" w:sz="4" w:space="0" w:color="auto"/>
             </w:tcBorders>
-            <w:tcPrChange w:id="795" w:author="aoliva" w:date="2017-11-02T10:02:00Z">
+            <w:tcPrChange w:id="812" w:author="aoliva" w:date="2017-11-02T10:02:00Z">
               <w:tcPr>
                 <w:tcW w:w="2808" w:type="dxa"/>
+                <w:gridSpan w:val="2"/>
                 <w:tcBorders>
                   <w:top w:val="single" w:sz="4" w:space="0" w:color="auto"/>
                   <w:left w:val="single" w:sz="4" w:space="0" w:color="auto"/>
@@ -16650,7 +16871,7 @@
             </w:pPr>
             <w:proofErr w:type="spellStart"/>
             <w:proofErr w:type="gramStart"/>
-            <w:ins w:id="796" w:author="aoliva" w:date="2017-11-02T09:34:00Z">
+            <w:ins w:id="813" w:author="aoliva" w:date="2017-11-02T09:34:00Z">
               <w:r>
                 <w:rPr>
                   <w:rFonts w:eastAsia="Times New Roman" w:cs="Times New Roman"/>
@@ -16672,7 +16893,7 @@
                 <w:t> </w:t>
               </w:r>
             </w:ins>
-            <w:del w:id="797" w:author="aoliva" w:date="2017-11-02T09:34:00Z">
+            <w:del w:id="814" w:author="aoliva" w:date="2017-11-02T09:34:00Z">
               <w:r>
                 <w:rPr>
                   <w:rFonts w:eastAsia="Times New Roman" w:cs="Times New Roman"/>
@@ -16717,7 +16938,7 @@
                 <w:szCs w:val="16"/>
               </w:rPr>
             </w:pPr>
-            <w:del w:id="798" w:author="aoliva" w:date="2017-11-02T10:04:00Z">
+            <w:del w:id="815" w:author="aoliva" w:date="2017-11-02T10:04:00Z">
               <w:r>
                 <w:rPr>
                   <w:rFonts w:eastAsia="Times New Roman" w:cs="Times New Roman"/>
@@ -16754,7 +16975,7 @@
               </w:rPr>
             </w:pPr>
             <w:proofErr w:type="gramStart"/>
-            <w:ins w:id="799" w:author="aoliva" w:date="2017-11-02T10:04:00Z">
+            <w:ins w:id="816" w:author="aoliva" w:date="2017-11-02T10:04:00Z">
               <w:r>
                 <w:rPr>
                   <w:rFonts w:eastAsia="Times New Roman" w:cs="Times New Roman"/>
@@ -16784,7 +17005,7 @@
                 <w:t>CRF Pages 16, 17, 22, 23, 30, 33, 39, 45, 50, 55, 64, 70, 79, 85, 96, 102, 114, 135 </w:t>
               </w:r>
             </w:ins>
-            <w:del w:id="800" w:author="aoliva" w:date="2017-11-02T10:04:00Z">
+            <w:del w:id="817" w:author="aoliva" w:date="2017-11-02T10:04:00Z">
               <w:r>
                 <w:rPr>
                   <w:rFonts w:eastAsia="Times New Roman" w:cs="Times New Roman"/>
@@ -16820,15 +17041,15 @@
                 <w:szCs w:val="16"/>
               </w:rPr>
             </w:pPr>
-            <w:ins w:id="801" w:author="aoliva" w:date="2017-11-02T10:01:00Z">
-              <w:r>
-                <w:rPr>
-                  <w:rFonts w:eastAsia="Times New Roman" w:cs="Times New Roman"/>
-                  <w:color w:val="000000" w:themeColor="text1"/>
-                  <w:sz w:val="16"/>
-                  <w:szCs w:val="16"/>
-                </w:rPr>
-                <w:t>SYNONYM QUALIFIER</w:t>
+            <w:ins w:id="818" w:author="aoliva" w:date="2017-11-04T18:39:00Z">
+              <w:r>
+                <w:rPr>
+                  <w:rFonts w:eastAsia="Times New Roman" w:cs="Times New Roman"/>
+                  <w:color w:val="000000" w:themeColor="text1"/>
+                  <w:sz w:val="16"/>
+                  <w:szCs w:val="16"/>
+                </w:rPr>
+                <w:t>Synonym Qualifier</w:t>
               </w:r>
             </w:ins>
           </w:p>
@@ -16977,7 +17198,7 @@
             </w:pPr>
             <w:proofErr w:type="spellStart"/>
             <w:proofErr w:type="gramStart"/>
-            <w:ins w:id="802" w:author="aoliva" w:date="2017-11-02T09:34:00Z">
+            <w:ins w:id="819" w:author="aoliva" w:date="2017-11-02T09:34:00Z">
               <w:r>
                 <w:rPr>
                   <w:rFonts w:eastAsia="Times New Roman" w:cs="Times New Roman"/>
@@ -16999,7 +17220,7 @@
                 <w:t> </w:t>
               </w:r>
             </w:ins>
-            <w:del w:id="803" w:author="aoliva" w:date="2017-11-02T09:34:00Z">
+            <w:del w:id="820" w:author="aoliva" w:date="2017-11-02T09:34:00Z">
               <w:r>
                 <w:rPr>
                   <w:rFonts w:eastAsia="Times New Roman" w:cs="Times New Roman"/>
@@ -17078,6 +17299,17 @@
                 <w:szCs w:val="16"/>
               </w:rPr>
             </w:pPr>
+            <w:ins w:id="821" w:author="aoliva" w:date="2017-11-04T13:06:00Z">
+              <w:r>
+                <w:rPr>
+                  <w:rFonts w:eastAsia="Times New Roman" w:cs="Times New Roman"/>
+                  <w:color w:val="000000" w:themeColor="text1"/>
+                  <w:sz w:val="16"/>
+                  <w:szCs w:val="16"/>
+                </w:rPr>
+                <w:t xml:space="preserve">COLLECTED / </w:t>
+              </w:r>
+            </w:ins>
             <w:r>
               <w:rPr>
                 <w:rFonts w:eastAsia="Times New Roman" w:cs="Times New Roman"/>
@@ -17112,15 +17344,28 @@
                 <w:szCs w:val="16"/>
               </w:rPr>
             </w:pPr>
-            <w:r>
-              <w:rPr>
-                <w:rFonts w:eastAsia="Times New Roman" w:cs="Times New Roman"/>
-                <w:color w:val="000000" w:themeColor="text1"/>
-                <w:sz w:val="16"/>
-                <w:szCs w:val="16"/>
-              </w:rPr>
-              <w:t>RECORD QUALIFIER</w:t>
-            </w:r>
+            <w:del w:id="822" w:author="aoliva" w:date="2017-11-04T18:39:00Z">
+              <w:r>
+                <w:rPr>
+                  <w:rFonts w:eastAsia="Times New Roman" w:cs="Times New Roman"/>
+                  <w:color w:val="000000" w:themeColor="text1"/>
+                  <w:sz w:val="16"/>
+                  <w:szCs w:val="16"/>
+                </w:rPr>
+                <w:delText>RECORD QUALIFIER</w:delText>
+              </w:r>
+            </w:del>
+            <w:ins w:id="823" w:author="aoliva" w:date="2017-11-04T18:39:00Z">
+              <w:r>
+                <w:rPr>
+                  <w:rFonts w:eastAsia="Times New Roman" w:cs="Times New Roman"/>
+                  <w:color w:val="000000" w:themeColor="text1"/>
+                  <w:sz w:val="16"/>
+                  <w:szCs w:val="16"/>
+                </w:rPr>
+                <w:t>Record Qualifier</w:t>
+              </w:r>
+            </w:ins>
           </w:p>
         </w:tc>
         <w:tc>
@@ -17267,7 +17512,7 @@
             </w:pPr>
             <w:proofErr w:type="spellStart"/>
             <w:proofErr w:type="gramStart"/>
-            <w:ins w:id="804" w:author="aoliva" w:date="2017-11-02T09:34:00Z">
+            <w:ins w:id="824" w:author="aoliva" w:date="2017-11-02T09:34:00Z">
               <w:r>
                 <w:rPr>
                   <w:rFonts w:eastAsia="Times New Roman" w:cs="Times New Roman"/>
@@ -17289,7 +17534,7 @@
                 <w:t> </w:t>
               </w:r>
             </w:ins>
-            <w:del w:id="805" w:author="aoliva" w:date="2017-11-02T09:34:00Z">
+            <w:del w:id="825" w:author="aoliva" w:date="2017-11-02T09:34:00Z">
               <w:r>
                 <w:rPr>
                   <w:rFonts w:eastAsia="Times New Roman" w:cs="Times New Roman"/>
@@ -17325,7 +17570,7 @@
                 <w:szCs w:val="16"/>
               </w:rPr>
             </w:pPr>
-            <w:del w:id="806" w:author="aoliva" w:date="2017-11-02T10:16:00Z">
+            <w:del w:id="826" w:author="aoliva" w:date="2017-11-02T10:16:00Z">
               <w:r>
                 <w:rPr>
                   <w:rFonts w:eastAsia="Times New Roman" w:cs="Times New Roman"/>
@@ -17361,7 +17606,7 @@
                 <w:szCs w:val="16"/>
               </w:rPr>
             </w:pPr>
-            <w:del w:id="807" w:author="aoliva" w:date="2017-11-02T10:15:00Z">
+            <w:del w:id="827" w:author="aoliva" w:date="2017-11-02T10:15:00Z">
               <w:r>
                 <w:rPr>
                   <w:rFonts w:eastAsia="Times New Roman" w:cs="Times New Roman"/>
@@ -17372,7 +17617,7 @@
                 <w:delText>RESULT QUALIFIER</w:delText>
               </w:r>
             </w:del>
-            <w:ins w:id="808" w:author="aoliva" w:date="2017-11-02T10:15:00Z">
+            <w:ins w:id="828" w:author="aoliva" w:date="2017-11-02T10:15:00Z">
               <w:r>
                 <w:rPr>
                   <w:rFonts w:eastAsia="Times New Roman" w:cs="Times New Roman"/>
@@ -17435,15 +17680,15 @@
                 <w:szCs w:val="16"/>
               </w:rPr>
             </w:pPr>
-            <w:ins w:id="809" w:author="aoliva" w:date="2017-11-02T10:14:00Z">
-              <w:r>
-                <w:rPr>
-                  <w:rFonts w:eastAsia="Times New Roman" w:cs="Times New Roman"/>
-                  <w:color w:val="000000" w:themeColor="text1"/>
-                  <w:sz w:val="16"/>
-                  <w:szCs w:val="16"/>
-                </w:rPr>
-                <w:t>RESULT QUALIFIER</w:t>
+            <w:ins w:id="829" w:author="aoliva" w:date="2017-11-04T18:39:00Z">
+              <w:r>
+                <w:rPr>
+                  <w:rFonts w:eastAsia="Times New Roman" w:cs="Times New Roman"/>
+                  <w:color w:val="000000" w:themeColor="text1"/>
+                  <w:sz w:val="16"/>
+                  <w:szCs w:val="16"/>
+                </w:rPr>
+                <w:t>Result Qualifier</w:t>
               </w:r>
             </w:ins>
           </w:p>
@@ -17592,7 +17837,7 @@
             </w:pPr>
             <w:proofErr w:type="spellStart"/>
             <w:proofErr w:type="gramStart"/>
-            <w:ins w:id="810" w:author="aoliva" w:date="2017-11-02T09:34:00Z">
+            <w:ins w:id="830" w:author="aoliva" w:date="2017-11-02T09:34:00Z">
               <w:r>
                 <w:rPr>
                   <w:rFonts w:eastAsia="Times New Roman" w:cs="Times New Roman"/>
@@ -17614,7 +17859,7 @@
                 <w:t> </w:t>
               </w:r>
             </w:ins>
-            <w:del w:id="811" w:author="aoliva" w:date="2017-11-02T09:34:00Z">
+            <w:del w:id="831" w:author="aoliva" w:date="2017-11-02T09:34:00Z">
               <w:r>
                 <w:rPr>
                   <w:rFonts w:eastAsia="Times New Roman" w:cs="Times New Roman"/>
@@ -17693,7 +17938,7 @@
                 <w:szCs w:val="16"/>
               </w:rPr>
             </w:pPr>
-            <w:ins w:id="812" w:author="aoliva" w:date="2017-11-02T10:16:00Z">
+            <w:ins w:id="832" w:author="aoliva" w:date="2017-11-02T10:16:00Z">
               <w:r>
                 <w:rPr>
                   <w:rFonts w:eastAsia="Times New Roman" w:cs="Times New Roman"/>
@@ -17713,7 +17958,7 @@
                 <w:t>CRF Pages 16, 17, 22, 23, 30, 33, 39, 45, 50, 55, 64, 70, 79, 85, 96, 102, 114, 135  </w:t>
               </w:r>
             </w:ins>
-            <w:del w:id="813" w:author="aoliva" w:date="2017-11-02T10:16:00Z">
+            <w:del w:id="833" w:author="aoliva" w:date="2017-11-02T10:16:00Z">
               <w:r>
                 <w:rPr>
                   <w:rFonts w:eastAsia="Times New Roman" w:cs="Times New Roman"/>
@@ -17749,14 +17994,36 @@
                 <w:szCs w:val="16"/>
               </w:rPr>
             </w:pPr>
-            <w:r>
-              <w:rPr>
-                <w:rFonts w:eastAsia="Times New Roman" w:cs="Times New Roman"/>
-                <w:color w:val="000000" w:themeColor="text1"/>
-                <w:sz w:val="16"/>
-                <w:szCs w:val="16"/>
-              </w:rPr>
-              <w:t>VARIABLE QUALIFIER </w:t>
+            <w:del w:id="834" w:author="aoliva" w:date="2017-11-04T18:40:00Z">
+              <w:r>
+                <w:rPr>
+                  <w:rFonts w:eastAsia="Times New Roman" w:cs="Times New Roman"/>
+                  <w:color w:val="000000" w:themeColor="text1"/>
+                  <w:sz w:val="16"/>
+                  <w:szCs w:val="16"/>
+                </w:rPr>
+                <w:delText>VARIABLE QUALIFIER</w:delText>
+              </w:r>
+            </w:del>
+            <w:ins w:id="835" w:author="aoliva" w:date="2017-11-04T18:40:00Z">
+              <w:r>
+                <w:rPr>
+                  <w:rFonts w:eastAsia="Times New Roman" w:cs="Times New Roman"/>
+                  <w:color w:val="000000" w:themeColor="text1"/>
+                  <w:sz w:val="16"/>
+                  <w:szCs w:val="16"/>
+                </w:rPr>
+                <w:t>Variable Qualifier</w:t>
+              </w:r>
+            </w:ins>
+            <w:r>
+              <w:rPr>
+                <w:rFonts w:eastAsia="Times New Roman" w:cs="Times New Roman"/>
+                <w:color w:val="000000" w:themeColor="text1"/>
+                <w:sz w:val="16"/>
+                <w:szCs w:val="16"/>
+              </w:rPr>
+              <w:t> </w:t>
             </w:r>
           </w:p>
         </w:tc>
@@ -17812,7 +18079,7 @@
           <w:tblW w:w="18018" w:type="dxa"/>
           <w:tblInd w:w="108" w:type="dxa"/>
           <w:tblLayout w:type="fixed"/>
-          <w:tblPrExChange w:id="814" w:author="aoliva" w:date="2017-11-02T10:18:00Z">
+          <w:tblPrExChange w:id="836" w:author="aoliva" w:date="2017-11-02T10:18:00Z">
             <w:tblPrEx>
               <w:tblW w:w="18018" w:type="dxa"/>
               <w:tblInd w:w="108" w:type="dxa"/>
@@ -17822,8 +18089,9 @@
         </w:tblPrEx>
         <w:trPr>
           <w:trHeight w:val="440"/>
-          <w:trPrChange w:id="815" w:author="aoliva" w:date="2017-11-02T10:18:00Z">
+          <w:trPrChange w:id="837" w:author="aoliva" w:date="2017-11-02T10:18:00Z">
             <w:trPr>
+              <w:gridAfter w:val="0"/>
               <w:trHeight w:val="320"/>
             </w:trPr>
           </w:trPrChange>
@@ -17841,9 +18109,10 @@
             <w:noWrap/>
             <w:vAlign w:val="bottom"/>
             <w:hideMark/>
-            <w:tcPrChange w:id="816" w:author="aoliva" w:date="2017-11-02T10:18:00Z">
+            <w:tcPrChange w:id="838" w:author="aoliva" w:date="2017-11-02T10:18:00Z">
               <w:tcPr>
                 <w:tcW w:w="1170" w:type="dxa"/>
+                <w:gridSpan w:val="2"/>
                 <w:tcBorders>
                   <w:top w:val="single" w:sz="4" w:space="0" w:color="auto"/>
                   <w:left w:val="single" w:sz="4" w:space="0" w:color="auto"/>
@@ -17890,9 +18159,10 @@
             <w:noWrap/>
             <w:vAlign w:val="bottom"/>
             <w:hideMark/>
-            <w:tcPrChange w:id="817" w:author="aoliva" w:date="2017-11-02T10:18:00Z">
+            <w:tcPrChange w:id="839" w:author="aoliva" w:date="2017-11-02T10:18:00Z">
               <w:tcPr>
                 <w:tcW w:w="2790" w:type="dxa"/>
+                <w:gridSpan w:val="2"/>
                 <w:tcBorders>
                   <w:top w:val="single" w:sz="4" w:space="0" w:color="auto"/>
                   <w:left w:val="single" w:sz="4" w:space="0" w:color="auto"/>
@@ -17959,9 +18229,10 @@
             <w:noWrap/>
             <w:vAlign w:val="bottom"/>
             <w:hideMark/>
-            <w:tcPrChange w:id="818" w:author="aoliva" w:date="2017-11-02T10:18:00Z">
+            <w:tcPrChange w:id="840" w:author="aoliva" w:date="2017-11-02T10:18:00Z">
               <w:tcPr>
                 <w:tcW w:w="1080" w:type="dxa"/>
+                <w:gridSpan w:val="2"/>
                 <w:tcBorders>
                   <w:top w:val="single" w:sz="4" w:space="0" w:color="auto"/>
                   <w:left w:val="single" w:sz="4" w:space="0" w:color="auto"/>
@@ -17986,7 +18257,7 @@
             </w:pPr>
             <w:proofErr w:type="spellStart"/>
             <w:proofErr w:type="gramStart"/>
-            <w:ins w:id="819" w:author="aoliva" w:date="2017-11-02T09:35:00Z">
+            <w:ins w:id="841" w:author="aoliva" w:date="2017-11-02T09:35:00Z">
               <w:r>
                 <w:rPr>
                   <w:rFonts w:eastAsia="Times New Roman" w:cs="Times New Roman"/>
@@ -18008,7 +18279,7 @@
                 <w:t> </w:t>
               </w:r>
             </w:ins>
-            <w:del w:id="820" w:author="aoliva" w:date="2017-11-02T09:35:00Z">
+            <w:del w:id="842" w:author="aoliva" w:date="2017-11-02T09:35:00Z">
               <w:r>
                 <w:rPr>
                   <w:rFonts w:eastAsia="Times New Roman" w:cs="Times New Roman"/>
@@ -18043,9 +18314,10 @@
             <w:noWrap/>
             <w:vAlign w:val="bottom"/>
             <w:hideMark/>
-            <w:tcPrChange w:id="821" w:author="aoliva" w:date="2017-11-02T10:18:00Z">
+            <w:tcPrChange w:id="843" w:author="aoliva" w:date="2017-11-02T10:18:00Z">
               <w:tcPr>
                 <w:tcW w:w="3024" w:type="dxa"/>
+                <w:gridSpan w:val="2"/>
                 <w:tcBorders>
                   <w:top w:val="single" w:sz="4" w:space="0" w:color="auto"/>
                   <w:left w:val="single" w:sz="4" w:space="0" w:color="auto"/>
@@ -18068,15 +18340,17 @@
                 <w:szCs w:val="16"/>
               </w:rPr>
             </w:pPr>
-            <w:r>
-              <w:rPr>
-                <w:rFonts w:eastAsia="Times New Roman" w:cs="Times New Roman"/>
-                <w:color w:val="000000" w:themeColor="text1"/>
-                <w:sz w:val="16"/>
-                <w:szCs w:val="16"/>
-              </w:rPr>
-              <w:t>Derived </w:t>
-            </w:r>
+            <w:del w:id="844" w:author="aoliva" w:date="2017-11-04T15:50:00Z">
+              <w:r>
+                <w:rPr>
+                  <w:rFonts w:eastAsia="Times New Roman" w:cs="Times New Roman"/>
+                  <w:color w:val="000000" w:themeColor="text1"/>
+                  <w:sz w:val="16"/>
+                  <w:szCs w:val="16"/>
+                </w:rPr>
+                <w:delText>Derived </w:delText>
+              </w:r>
+            </w:del>
           </w:p>
         </w:tc>
         <w:tc>
@@ -18092,9 +18366,10 @@
             <w:noWrap/>
             <w:vAlign w:val="bottom"/>
             <w:hideMark/>
-            <w:tcPrChange w:id="822" w:author="aoliva" w:date="2017-11-02T10:18:00Z">
+            <w:tcPrChange w:id="845" w:author="aoliva" w:date="2017-11-02T10:18:00Z">
               <w:tcPr>
                 <w:tcW w:w="2449" w:type="dxa"/>
+                <w:gridSpan w:val="2"/>
                 <w:tcBorders>
                   <w:top w:val="single" w:sz="4" w:space="0" w:color="auto"/>
                   <w:left w:val="single" w:sz="4" w:space="0" w:color="auto"/>
@@ -18117,7 +18392,7 @@
                 <w:szCs w:val="16"/>
               </w:rPr>
             </w:pPr>
-            <w:ins w:id="823" w:author="aoliva" w:date="2017-11-02T10:19:00Z">
+            <w:ins w:id="846" w:author="aoliva" w:date="2017-11-02T10:19:00Z">
               <w:r>
                 <w:rPr>
                   <w:rFonts w:eastAsia="Times New Roman" w:cs="Times New Roman"/>
@@ -18128,7 +18403,7 @@
                 <w:t>DERIVED</w:t>
               </w:r>
             </w:ins>
-            <w:del w:id="824" w:author="aoliva" w:date="2017-11-02T10:19:00Z">
+            <w:del w:id="847" w:author="aoliva" w:date="2017-11-02T10:19:00Z">
               <w:r>
                 <w:rPr>
                   <w:rFonts w:eastAsia="Times New Roman" w:cs="Times New Roman"/>
@@ -18153,9 +18428,10 @@
             <w:shd w:val="clear" w:color="auto" w:fill="auto"/>
             <w:noWrap/>
             <w:vAlign w:val="bottom"/>
-            <w:tcPrChange w:id="825" w:author="aoliva" w:date="2017-11-02T10:18:00Z">
+            <w:tcPrChange w:id="848" w:author="aoliva" w:date="2017-11-02T10:18:00Z">
               <w:tcPr>
                 <w:tcW w:w="2520" w:type="dxa"/>
+                <w:gridSpan w:val="2"/>
                 <w:tcBorders>
                   <w:top w:val="single" w:sz="4" w:space="0" w:color="auto"/>
                   <w:left w:val="single" w:sz="4" w:space="0" w:color="auto"/>
@@ -18177,18 +18453,18 @@
                 <w:szCs w:val="16"/>
               </w:rPr>
             </w:pPr>
-            <w:ins w:id="826" w:author="aoliva" w:date="2017-11-02T10:17:00Z">
-              <w:r>
-                <w:rPr>
-                  <w:rFonts w:eastAsia="Times New Roman" w:cs="Times New Roman"/>
-                  <w:color w:val="000000" w:themeColor="text1"/>
-                  <w:sz w:val="16"/>
-                  <w:szCs w:val="16"/>
-                </w:rPr>
-                <w:t>RESULT QUALIFIER</w:t>
+            <w:ins w:id="849" w:author="aoliva" w:date="2017-11-04T18:40:00Z">
+              <w:r>
+                <w:rPr>
+                  <w:rFonts w:eastAsia="Times New Roman" w:cs="Times New Roman"/>
+                  <w:color w:val="000000" w:themeColor="text1"/>
+                  <w:sz w:val="16"/>
+                  <w:szCs w:val="16"/>
+                </w:rPr>
+                <w:t>Result Qualifier</w:t>
               </w:r>
             </w:ins>
-            <w:del w:id="827" w:author="aoliva" w:date="2017-11-02T10:17:00Z">
+            <w:del w:id="850" w:author="aoliva" w:date="2017-11-02T10:17:00Z">
               <w:r>
                 <w:rPr>
                   <w:rFonts w:eastAsia="Times New Roman" w:cs="Times New Roman"/>
@@ -18214,9 +18490,10 @@
             <w:noWrap/>
             <w:vAlign w:val="bottom"/>
             <w:hideMark/>
-            <w:tcPrChange w:id="828" w:author="aoliva" w:date="2017-11-02T10:18:00Z">
+            <w:tcPrChange w:id="851" w:author="aoliva" w:date="2017-11-02T10:18:00Z">
               <w:tcPr>
                 <w:tcW w:w="2177" w:type="dxa"/>
+                <w:gridSpan w:val="2"/>
                 <w:tcBorders>
                   <w:top w:val="single" w:sz="4" w:space="0" w:color="auto"/>
                   <w:left w:val="single" w:sz="4" w:space="0" w:color="auto"/>
@@ -18239,7 +18516,7 @@
                 <w:szCs w:val="16"/>
               </w:rPr>
             </w:pPr>
-            <w:ins w:id="829" w:author="aoliva" w:date="2017-11-02T10:17:00Z">
+            <w:ins w:id="852" w:author="aoliva" w:date="2017-11-02T10:17:00Z">
               <w:r>
                 <w:rPr>
                   <w:rFonts w:eastAsia="Times New Roman" w:cs="Times New Roman"/>
@@ -18261,9 +18538,10 @@
               <w:bottom w:val="single" w:sz="4" w:space="0" w:color="auto"/>
               <w:right w:val="single" w:sz="4" w:space="0" w:color="auto"/>
             </w:tcBorders>
-            <w:tcPrChange w:id="830" w:author="aoliva" w:date="2017-11-02T10:18:00Z">
+            <w:tcPrChange w:id="853" w:author="aoliva" w:date="2017-11-02T10:18:00Z">
               <w:tcPr>
                 <w:tcW w:w="2808" w:type="dxa"/>
+                <w:gridSpan w:val="2"/>
                 <w:tcBorders>
                   <w:top w:val="single" w:sz="4" w:space="0" w:color="auto"/>
                   <w:left w:val="single" w:sz="4" w:space="0" w:color="auto"/>
@@ -18290,7 +18568,7 @@
           <w:tblW w:w="18018" w:type="dxa"/>
           <w:tblInd w:w="108" w:type="dxa"/>
           <w:tblLayout w:type="fixed"/>
-          <w:tblPrExChange w:id="831" w:author="aoliva" w:date="2017-11-02T10:18:00Z">
+          <w:tblPrExChange w:id="854" w:author="aoliva" w:date="2017-11-02T10:18:00Z">
             <w:tblPrEx>
               <w:tblW w:w="18018" w:type="dxa"/>
               <w:tblInd w:w="108" w:type="dxa"/>
@@ -18300,8 +18578,9 @@
         </w:tblPrEx>
         <w:trPr>
           <w:trHeight w:val="521"/>
-          <w:trPrChange w:id="832" w:author="aoliva" w:date="2017-11-02T10:18:00Z">
+          <w:trPrChange w:id="855" w:author="aoliva" w:date="2017-11-02T10:18:00Z">
             <w:trPr>
+              <w:gridAfter w:val="0"/>
               <w:trHeight w:val="320"/>
             </w:trPr>
           </w:trPrChange>
@@ -18319,9 +18598,10 @@
             <w:noWrap/>
             <w:vAlign w:val="bottom"/>
             <w:hideMark/>
-            <w:tcPrChange w:id="833" w:author="aoliva" w:date="2017-11-02T10:18:00Z">
+            <w:tcPrChange w:id="856" w:author="aoliva" w:date="2017-11-02T10:18:00Z">
               <w:tcPr>
                 <w:tcW w:w="1170" w:type="dxa"/>
+                <w:gridSpan w:val="2"/>
                 <w:tcBorders>
                   <w:top w:val="single" w:sz="4" w:space="0" w:color="auto"/>
                   <w:left w:val="single" w:sz="4" w:space="0" w:color="auto"/>
@@ -18368,9 +18648,10 @@
             <w:noWrap/>
             <w:vAlign w:val="bottom"/>
             <w:hideMark/>
-            <w:tcPrChange w:id="834" w:author="aoliva" w:date="2017-11-02T10:18:00Z">
+            <w:tcPrChange w:id="857" w:author="aoliva" w:date="2017-11-02T10:18:00Z">
               <w:tcPr>
                 <w:tcW w:w="2790" w:type="dxa"/>
+                <w:gridSpan w:val="2"/>
                 <w:tcBorders>
                   <w:top w:val="single" w:sz="4" w:space="0" w:color="auto"/>
                   <w:left w:val="single" w:sz="4" w:space="0" w:color="auto"/>
@@ -18417,9 +18698,10 @@
             <w:noWrap/>
             <w:vAlign w:val="bottom"/>
             <w:hideMark/>
-            <w:tcPrChange w:id="835" w:author="aoliva" w:date="2017-11-02T10:18:00Z">
+            <w:tcPrChange w:id="858" w:author="aoliva" w:date="2017-11-02T10:18:00Z">
               <w:tcPr>
                 <w:tcW w:w="1080" w:type="dxa"/>
+                <w:gridSpan w:val="2"/>
                 <w:tcBorders>
                   <w:top w:val="single" w:sz="4" w:space="0" w:color="auto"/>
                   <w:left w:val="single" w:sz="4" w:space="0" w:color="auto"/>
@@ -18444,7 +18726,7 @@
             </w:pPr>
             <w:proofErr w:type="spellStart"/>
             <w:proofErr w:type="gramStart"/>
-            <w:ins w:id="836" w:author="aoliva" w:date="2017-11-02T09:35:00Z">
+            <w:ins w:id="859" w:author="aoliva" w:date="2017-11-02T09:35:00Z">
               <w:r>
                 <w:rPr>
                   <w:rFonts w:eastAsia="Times New Roman" w:cs="Times New Roman"/>
@@ -18490,9 +18772,10 @@
             <w:noWrap/>
             <w:vAlign w:val="bottom"/>
             <w:hideMark/>
-            <w:tcPrChange w:id="837" w:author="aoliva" w:date="2017-11-02T10:18:00Z">
+            <w:tcPrChange w:id="860" w:author="aoliva" w:date="2017-11-02T10:18:00Z">
               <w:tcPr>
                 <w:tcW w:w="3024" w:type="dxa"/>
+                <w:gridSpan w:val="2"/>
                 <w:tcBorders>
                   <w:top w:val="single" w:sz="4" w:space="0" w:color="auto"/>
                   <w:left w:val="single" w:sz="4" w:space="0" w:color="auto"/>
@@ -18515,14 +18798,25 @@
                 <w:szCs w:val="16"/>
               </w:rPr>
             </w:pPr>
-            <w:r>
-              <w:rPr>
-                <w:rFonts w:eastAsia="Times New Roman" w:cs="Times New Roman"/>
-                <w:color w:val="000000" w:themeColor="text1"/>
-                <w:sz w:val="16"/>
-                <w:szCs w:val="16"/>
-              </w:rPr>
-              <w:t>Derived </w:t>
+            <w:del w:id="861" w:author="aoliva" w:date="2017-11-04T15:50:00Z">
+              <w:r>
+                <w:rPr>
+                  <w:rFonts w:eastAsia="Times New Roman" w:cs="Times New Roman"/>
+                  <w:color w:val="000000" w:themeColor="text1"/>
+                  <w:sz w:val="16"/>
+                  <w:szCs w:val="16"/>
+                </w:rPr>
+                <w:delText>Derived</w:delText>
+              </w:r>
+            </w:del>
+            <w:r>
+              <w:rPr>
+                <w:rFonts w:eastAsia="Times New Roman" w:cs="Times New Roman"/>
+                <w:color w:val="000000" w:themeColor="text1"/>
+                <w:sz w:val="16"/>
+                <w:szCs w:val="16"/>
+              </w:rPr>
+              <w:t> </w:t>
             </w:r>
           </w:p>
         </w:tc>
@@ -18539,9 +18833,10 @@
             <w:noWrap/>
             <w:vAlign w:val="bottom"/>
             <w:hideMark/>
-            <w:tcPrChange w:id="838" w:author="aoliva" w:date="2017-11-02T10:18:00Z">
+            <w:tcPrChange w:id="862" w:author="aoliva" w:date="2017-11-02T10:18:00Z">
               <w:tcPr>
                 <w:tcW w:w="2449" w:type="dxa"/>
+                <w:gridSpan w:val="2"/>
                 <w:tcBorders>
                   <w:top w:val="single" w:sz="4" w:space="0" w:color="auto"/>
                   <w:left w:val="single" w:sz="4" w:space="0" w:color="auto"/>
@@ -18564,7 +18859,7 @@
                 <w:szCs w:val="16"/>
               </w:rPr>
             </w:pPr>
-            <w:ins w:id="839" w:author="aoliva" w:date="2017-11-02T10:20:00Z">
+            <w:ins w:id="863" w:author="aoliva" w:date="2017-11-02T10:20:00Z">
               <w:r>
                 <w:rPr>
                   <w:rFonts w:eastAsia="Times New Roman" w:cs="Times New Roman"/>
@@ -18575,7 +18870,7 @@
                 <w:t>DERIVED</w:t>
               </w:r>
             </w:ins>
-            <w:del w:id="840" w:author="aoliva" w:date="2017-11-02T10:19:00Z">
+            <w:del w:id="864" w:author="aoliva" w:date="2017-11-02T10:19:00Z">
               <w:r>
                 <w:rPr>
                   <w:rFonts w:eastAsia="Times New Roman" w:cs="Times New Roman"/>
@@ -18600,9 +18895,10 @@
             <w:shd w:val="clear" w:color="auto" w:fill="auto"/>
             <w:noWrap/>
             <w:vAlign w:val="bottom"/>
-            <w:tcPrChange w:id="841" w:author="aoliva" w:date="2017-11-02T10:18:00Z">
+            <w:tcPrChange w:id="865" w:author="aoliva" w:date="2017-11-02T10:18:00Z">
               <w:tcPr>
                 <w:tcW w:w="2520" w:type="dxa"/>
+                <w:gridSpan w:val="2"/>
                 <w:tcBorders>
                   <w:top w:val="single" w:sz="4" w:space="0" w:color="auto"/>
                   <w:left w:val="single" w:sz="4" w:space="0" w:color="auto"/>
@@ -18624,18 +18920,18 @@
                 <w:szCs w:val="16"/>
               </w:rPr>
             </w:pPr>
-            <w:ins w:id="842" w:author="aoliva" w:date="2017-11-02T10:18:00Z">
-              <w:r>
-                <w:rPr>
-                  <w:rFonts w:eastAsia="Times New Roman" w:cs="Times New Roman"/>
-                  <w:color w:val="000000" w:themeColor="text1"/>
-                  <w:sz w:val="16"/>
-                  <w:szCs w:val="16"/>
-                </w:rPr>
-                <w:t>RESULT QUALIFIER</w:t>
+            <w:ins w:id="866" w:author="aoliva" w:date="2017-11-04T18:40:00Z">
+              <w:r>
+                <w:rPr>
+                  <w:rFonts w:eastAsia="Times New Roman" w:cs="Times New Roman"/>
+                  <w:color w:val="000000" w:themeColor="text1"/>
+                  <w:sz w:val="16"/>
+                  <w:szCs w:val="16"/>
+                </w:rPr>
+                <w:t>Result Qualifier</w:t>
               </w:r>
             </w:ins>
-            <w:del w:id="843" w:author="aoliva" w:date="2017-11-02T10:18:00Z">
+            <w:del w:id="867" w:author="aoliva" w:date="2017-11-02T10:18:00Z">
               <w:r>
                 <w:rPr>
                   <w:rFonts w:eastAsia="Times New Roman" w:cs="Times New Roman"/>
@@ -18661,9 +18957,10 @@
             <w:noWrap/>
             <w:vAlign w:val="bottom"/>
             <w:hideMark/>
-            <w:tcPrChange w:id="844" w:author="aoliva" w:date="2017-11-02T10:18:00Z">
+            <w:tcPrChange w:id="868" w:author="aoliva" w:date="2017-11-02T10:18:00Z">
               <w:tcPr>
                 <w:tcW w:w="2177" w:type="dxa"/>
+                <w:gridSpan w:val="2"/>
                 <w:tcBorders>
                   <w:top w:val="single" w:sz="4" w:space="0" w:color="auto"/>
                   <w:left w:val="single" w:sz="4" w:space="0" w:color="auto"/>
@@ -18686,7 +18983,7 @@
                 <w:szCs w:val="16"/>
               </w:rPr>
             </w:pPr>
-            <w:ins w:id="845" w:author="aoliva" w:date="2017-11-02T10:18:00Z">
+            <w:ins w:id="869" w:author="aoliva" w:date="2017-11-02T10:18:00Z">
               <w:r>
                 <w:rPr>
                   <w:rFonts w:eastAsia="Times New Roman" w:cs="Times New Roman"/>
@@ -18708,9 +19005,10 @@
               <w:bottom w:val="single" w:sz="4" w:space="0" w:color="auto"/>
               <w:right w:val="single" w:sz="4" w:space="0" w:color="auto"/>
             </w:tcBorders>
-            <w:tcPrChange w:id="846" w:author="aoliva" w:date="2017-11-02T10:18:00Z">
+            <w:tcPrChange w:id="870" w:author="aoliva" w:date="2017-11-02T10:18:00Z">
               <w:tcPr>
                 <w:tcW w:w="2808" w:type="dxa"/>
+                <w:gridSpan w:val="2"/>
                 <w:tcBorders>
                   <w:top w:val="single" w:sz="4" w:space="0" w:color="auto"/>
                   <w:left w:val="single" w:sz="4" w:space="0" w:color="auto"/>
@@ -18829,7 +19127,7 @@
             </w:pPr>
             <w:proofErr w:type="spellStart"/>
             <w:proofErr w:type="gramStart"/>
-            <w:ins w:id="847" w:author="aoliva" w:date="2017-11-02T09:36:00Z">
+            <w:ins w:id="871" w:author="aoliva" w:date="2017-11-02T09:36:00Z">
               <w:r>
                 <w:rPr>
                   <w:rFonts w:eastAsia="Times New Roman" w:cs="Times New Roman"/>
@@ -18851,7 +19149,7 @@
                 <w:t> </w:t>
               </w:r>
             </w:ins>
-            <w:del w:id="848" w:author="aoliva" w:date="2017-11-02T09:36:00Z">
+            <w:del w:id="872" w:author="aoliva" w:date="2017-11-02T09:36:00Z">
               <w:r>
                 <w:rPr>
                   <w:rFonts w:eastAsia="Times New Roman" w:cs="Times New Roman"/>
@@ -18921,7 +19219,7 @@
                 <w:szCs w:val="16"/>
               </w:rPr>
             </w:pPr>
-            <w:del w:id="849" w:author="aoliva" w:date="2017-11-02T10:20:00Z">
+            <w:del w:id="873" w:author="aoliva" w:date="2017-11-02T10:20:00Z">
               <w:r>
                 <w:rPr>
                   <w:rFonts w:eastAsia="Times New Roman" w:cs="Times New Roman"/>
@@ -18932,7 +19230,7 @@
                 <w:delText>Assigned </w:delText>
               </w:r>
             </w:del>
-            <w:ins w:id="850" w:author="aoliva" w:date="2017-11-02T10:20:00Z">
+            <w:ins w:id="874" w:author="aoliva" w:date="2017-11-02T10:20:00Z">
               <w:r>
                 <w:rPr>
                   <w:rFonts w:eastAsia="Times New Roman" w:cs="Times New Roman"/>
@@ -18943,8 +19241,6 @@
                 <w:t>ASSIGNED</w:t>
               </w:r>
             </w:ins>
-            <w:bookmarkStart w:id="851" w:name="_GoBack"/>
-            <w:bookmarkEnd w:id="851"/>
           </w:p>
         </w:tc>
         <w:tc>
@@ -18970,14 +19266,36 @@
                 <w:szCs w:val="16"/>
               </w:rPr>
             </w:pPr>
-            <w:r>
-              <w:rPr>
-                <w:rFonts w:eastAsia="Times New Roman" w:cs="Times New Roman"/>
-                <w:color w:val="000000" w:themeColor="text1"/>
-                <w:sz w:val="16"/>
-                <w:szCs w:val="16"/>
-              </w:rPr>
-              <w:t>VARIABLE QUALIFIER </w:t>
+            <w:del w:id="875" w:author="aoliva" w:date="2017-11-04T18:41:00Z">
+              <w:r>
+                <w:rPr>
+                  <w:rFonts w:eastAsia="Times New Roman" w:cs="Times New Roman"/>
+                  <w:color w:val="000000" w:themeColor="text1"/>
+                  <w:sz w:val="16"/>
+                  <w:szCs w:val="16"/>
+                </w:rPr>
+                <w:delText>VARIABLE QUALIFIER</w:delText>
+              </w:r>
+            </w:del>
+            <w:ins w:id="876" w:author="aoliva" w:date="2017-11-04T18:41:00Z">
+              <w:r>
+                <w:rPr>
+                  <w:rFonts w:eastAsia="Times New Roman" w:cs="Times New Roman"/>
+                  <w:color w:val="000000" w:themeColor="text1"/>
+                  <w:sz w:val="16"/>
+                  <w:szCs w:val="16"/>
+                </w:rPr>
+                <w:t>Variable Qualifier</w:t>
+              </w:r>
+            </w:ins>
+            <w:r>
+              <w:rPr>
+                <w:rFonts w:eastAsia="Times New Roman" w:cs="Times New Roman"/>
+                <w:color w:val="000000" w:themeColor="text1"/>
+                <w:sz w:val="16"/>
+                <w:szCs w:val="16"/>
+              </w:rPr>
+              <w:t> </w:t>
             </w:r>
           </w:p>
         </w:tc>
@@ -19132,7 +19450,7 @@
                 <w:szCs w:val="16"/>
               </w:rPr>
             </w:pPr>
-            <w:del w:id="852" w:author="aoliva" w:date="2017-11-02T09:36:00Z">
+            <w:del w:id="877" w:author="aoliva" w:date="2017-11-02T09:36:00Z">
               <w:r>
                 <w:rPr>
                   <w:rFonts w:eastAsia="Times New Roman" w:cs="Times New Roman"/>
@@ -19143,7 +19461,7 @@
                 <w:delText>t</w:delText>
               </w:r>
             </w:del>
-            <w:ins w:id="853" w:author="aoliva" w:date="2017-11-02T09:36:00Z">
+            <w:ins w:id="878" w:author="aoliva" w:date="2017-11-02T09:36:00Z">
               <w:r>
                 <w:rPr>
                   <w:rFonts w:eastAsia="Times New Roman" w:cs="Times New Roman"/>
@@ -19176,7 +19494,7 @@
                 <w:t> </w:t>
               </w:r>
             </w:ins>
-            <w:del w:id="854" w:author="aoliva" w:date="2017-11-02T09:36:00Z">
+            <w:del w:id="879" w:author="aoliva" w:date="2017-11-02T09:36:00Z">
               <w:r>
                 <w:rPr>
                   <w:rFonts w:eastAsia="Times New Roman" w:cs="Times New Roman"/>
@@ -19255,6 +19573,17 @@
                 <w:szCs w:val="16"/>
               </w:rPr>
             </w:pPr>
+            <w:ins w:id="880" w:author="aoliva" w:date="2017-11-04T15:53:00Z">
+              <w:r>
+                <w:rPr>
+                  <w:rFonts w:eastAsia="Times New Roman" w:cs="Times New Roman"/>
+                  <w:color w:val="000000" w:themeColor="text1"/>
+                  <w:sz w:val="16"/>
+                  <w:szCs w:val="16"/>
+                </w:rPr>
+                <w:t xml:space="preserve">COLLECTED / </w:t>
+              </w:r>
+            </w:ins>
             <w:r>
               <w:rPr>
                 <w:rFonts w:eastAsia="Times New Roman" w:cs="Times New Roman"/>
@@ -19289,15 +19618,28 @@
                 <w:szCs w:val="16"/>
               </w:rPr>
             </w:pPr>
-            <w:r>
-              <w:rPr>
-                <w:rFonts w:eastAsia="Times New Roman" w:cs="Times New Roman"/>
-                <w:color w:val="000000" w:themeColor="text1"/>
-                <w:sz w:val="16"/>
-                <w:szCs w:val="16"/>
-              </w:rPr>
-              <w:t>RECORD QUALIFIER</w:t>
-            </w:r>
+            <w:del w:id="881" w:author="aoliva" w:date="2017-11-04T18:41:00Z">
+              <w:r>
+                <w:rPr>
+                  <w:rFonts w:eastAsia="Times New Roman" w:cs="Times New Roman"/>
+                  <w:color w:val="000000" w:themeColor="text1"/>
+                  <w:sz w:val="16"/>
+                  <w:szCs w:val="16"/>
+                </w:rPr>
+                <w:delText>RECORD QUALIFIER</w:delText>
+              </w:r>
+            </w:del>
+            <w:ins w:id="882" w:author="aoliva" w:date="2017-11-04T18:41:00Z">
+              <w:r>
+                <w:rPr>
+                  <w:rFonts w:eastAsia="Times New Roman" w:cs="Times New Roman"/>
+                  <w:color w:val="000000" w:themeColor="text1"/>
+                  <w:sz w:val="16"/>
+                  <w:szCs w:val="16"/>
+                </w:rPr>
+                <w:t>Record Qualifier</w:t>
+              </w:r>
+            </w:ins>
           </w:p>
         </w:tc>
         <w:tc>
@@ -19350,7 +19692,7 @@
       <w:tr>
         <w:trPr>
           <w:trHeight w:val="320"/>
-          <w:ins w:id="855" w:author="aoliva" w:date="2017-11-02T09:58:00Z"/>
+          <w:ins w:id="883" w:author="aoliva" w:date="2017-11-02T09:58:00Z"/>
         </w:trPr>
         <w:tc>
           <w:tcPr>
@@ -19368,14 +19710,14 @@
           <w:p>
             <w:pPr>
               <w:rPr>
-                <w:ins w:id="856" w:author="aoliva" w:date="2017-11-02T09:58:00Z"/>
-                <w:rFonts w:eastAsia="Times New Roman" w:cs="Times New Roman"/>
-                <w:color w:val="000000" w:themeColor="text1"/>
-                <w:sz w:val="16"/>
-                <w:szCs w:val="16"/>
-              </w:rPr>
-            </w:pPr>
-            <w:ins w:id="857" w:author="aoliva" w:date="2017-11-02T09:58:00Z">
+                <w:ins w:id="884" w:author="aoliva" w:date="2017-11-02T09:58:00Z"/>
+                <w:rFonts w:eastAsia="Times New Roman" w:cs="Times New Roman"/>
+                <w:color w:val="000000" w:themeColor="text1"/>
+                <w:sz w:val="16"/>
+                <w:szCs w:val="16"/>
+              </w:rPr>
+            </w:pPr>
+            <w:ins w:id="885" w:author="aoliva" w:date="2017-11-02T09:58:00Z">
               <w:r>
                 <w:rPr>
                   <w:rFonts w:eastAsia="Times New Roman" w:cs="Times New Roman"/>
@@ -19404,13 +19746,24 @@
           <w:p>
             <w:pPr>
               <w:rPr>
-                <w:ins w:id="858" w:author="aoliva" w:date="2017-11-02T09:58:00Z"/>
-                <w:rFonts w:eastAsia="Times New Roman" w:cs="Times New Roman"/>
-                <w:color w:val="000000" w:themeColor="text1"/>
-                <w:sz w:val="16"/>
-                <w:szCs w:val="16"/>
-              </w:rPr>
-            </w:pPr>
+                <w:ins w:id="886" w:author="aoliva" w:date="2017-11-02T09:58:00Z"/>
+                <w:rFonts w:eastAsia="Times New Roman" w:cs="Times New Roman"/>
+                <w:color w:val="000000" w:themeColor="text1"/>
+                <w:sz w:val="16"/>
+                <w:szCs w:val="16"/>
+              </w:rPr>
+            </w:pPr>
+            <w:ins w:id="887" w:author="aoliva" w:date="2017-11-04T15:51:00Z">
+              <w:r>
+                <w:rPr>
+                  <w:rFonts w:eastAsia="Times New Roman" w:cs="Times New Roman"/>
+                  <w:color w:val="000000" w:themeColor="text1"/>
+                  <w:sz w:val="16"/>
+                  <w:szCs w:val="16"/>
+                </w:rPr>
+                <w:t>Reason Not Performed</w:t>
+              </w:r>
+            </w:ins>
           </w:p>
         </w:tc>
         <w:tc>
@@ -19429,13 +19782,28 @@
           <w:p>
             <w:pPr>
               <w:rPr>
-                <w:ins w:id="859" w:author="aoliva" w:date="2017-11-02T09:58:00Z"/>
-                <w:rFonts w:eastAsia="Times New Roman" w:cs="Times New Roman"/>
-                <w:color w:val="000000" w:themeColor="text1"/>
-                <w:sz w:val="16"/>
-                <w:szCs w:val="16"/>
-              </w:rPr>
-            </w:pPr>
+                <w:ins w:id="888" w:author="aoliva" w:date="2017-11-02T09:58:00Z"/>
+                <w:rFonts w:eastAsia="Times New Roman" w:cs="Times New Roman"/>
+                <w:color w:val="000000" w:themeColor="text1"/>
+                <w:sz w:val="16"/>
+                <w:szCs w:val="16"/>
+              </w:rPr>
+            </w:pPr>
+            <w:proofErr w:type="spellStart"/>
+            <w:proofErr w:type="gramStart"/>
+            <w:ins w:id="889" w:author="aoliva" w:date="2017-11-04T15:52:00Z">
+              <w:r>
+                <w:rPr>
+                  <w:rFonts w:eastAsia="Times New Roman" w:cs="Times New Roman"/>
+                  <w:color w:val="000000" w:themeColor="text1"/>
+                  <w:sz w:val="16"/>
+                  <w:szCs w:val="16"/>
+                </w:rPr>
+                <w:t>xsd:string</w:t>
+              </w:r>
+            </w:ins>
+            <w:proofErr w:type="spellEnd"/>
+            <w:proofErr w:type="gramEnd"/>
           </w:p>
         </w:tc>
         <w:tc>
@@ -19454,7 +19822,7 @@
           <w:p>
             <w:pPr>
               <w:rPr>
-                <w:ins w:id="860" w:author="aoliva" w:date="2017-11-02T09:58:00Z"/>
+                <w:ins w:id="890" w:author="aoliva" w:date="2017-11-02T09:58:00Z"/>
                 <w:rFonts w:eastAsia="Times New Roman" w:cs="Times New Roman"/>
                 <w:color w:val="000000" w:themeColor="text1"/>
                 <w:sz w:val="16"/>
@@ -19479,13 +19847,24 @@
           <w:p>
             <w:pPr>
               <w:rPr>
-                <w:ins w:id="861" w:author="aoliva" w:date="2017-11-02T09:58:00Z"/>
-                <w:rFonts w:eastAsia="Times New Roman" w:cs="Times New Roman"/>
-                <w:color w:val="000000" w:themeColor="text1"/>
-                <w:sz w:val="16"/>
-                <w:szCs w:val="16"/>
-              </w:rPr>
-            </w:pPr>
+                <w:ins w:id="891" w:author="aoliva" w:date="2017-11-02T09:58:00Z"/>
+                <w:rFonts w:eastAsia="Times New Roman" w:cs="Times New Roman"/>
+                <w:color w:val="000000" w:themeColor="text1"/>
+                <w:sz w:val="16"/>
+                <w:szCs w:val="16"/>
+              </w:rPr>
+            </w:pPr>
+            <w:ins w:id="892" w:author="aoliva" w:date="2017-11-04T15:53:00Z">
+              <w:r>
+                <w:rPr>
+                  <w:rFonts w:eastAsia="Times New Roman" w:cs="Times New Roman"/>
+                  <w:color w:val="000000" w:themeColor="text1"/>
+                  <w:sz w:val="16"/>
+                  <w:szCs w:val="16"/>
+                </w:rPr>
+                <w:t>COLLECTED</w:t>
+              </w:r>
+            </w:ins>
           </w:p>
         </w:tc>
         <w:tc>
@@ -19504,13 +19883,24 @@
           <w:p>
             <w:pPr>
               <w:rPr>
-                <w:ins w:id="862" w:author="aoliva" w:date="2017-11-02T09:58:00Z"/>
-                <w:rFonts w:eastAsia="Times New Roman" w:cs="Times New Roman"/>
-                <w:color w:val="000000" w:themeColor="text1"/>
-                <w:sz w:val="16"/>
-                <w:szCs w:val="16"/>
-              </w:rPr>
-            </w:pPr>
+                <w:ins w:id="893" w:author="aoliva" w:date="2017-11-02T09:58:00Z"/>
+                <w:rFonts w:eastAsia="Times New Roman" w:cs="Times New Roman"/>
+                <w:color w:val="000000" w:themeColor="text1"/>
+                <w:sz w:val="16"/>
+                <w:szCs w:val="16"/>
+              </w:rPr>
+            </w:pPr>
+            <w:ins w:id="894" w:author="aoliva" w:date="2017-11-04T18:42:00Z">
+              <w:r>
+                <w:rPr>
+                  <w:rFonts w:eastAsia="Times New Roman" w:cs="Times New Roman"/>
+                  <w:color w:val="000000" w:themeColor="text1"/>
+                  <w:sz w:val="16"/>
+                  <w:szCs w:val="16"/>
+                </w:rPr>
+                <w:t>Record Qualifier</w:t>
+              </w:r>
+            </w:ins>
           </w:p>
         </w:tc>
         <w:tc>
@@ -19529,7 +19919,7 @@
           <w:p>
             <w:pPr>
               <w:rPr>
-                <w:ins w:id="863" w:author="aoliva" w:date="2017-11-02T09:58:00Z"/>
+                <w:ins w:id="895" w:author="aoliva" w:date="2017-11-02T09:58:00Z"/>
                 <w:rFonts w:eastAsia="Times New Roman" w:cs="Times New Roman"/>
                 <w:color w:val="000000" w:themeColor="text1"/>
                 <w:sz w:val="16"/>
@@ -19551,7 +19941,7 @@
           <w:p>
             <w:pPr>
               <w:rPr>
-                <w:ins w:id="864" w:author="aoliva" w:date="2017-11-02T09:58:00Z"/>
+                <w:ins w:id="896" w:author="aoliva" w:date="2017-11-02T09:58:00Z"/>
                 <w:rFonts w:eastAsia="Times New Roman" w:cs="Times New Roman"/>
                 <w:color w:val="000000" w:themeColor="text1"/>
                 <w:sz w:val="16"/>
@@ -19658,7 +20048,7 @@
             </w:pPr>
             <w:proofErr w:type="spellStart"/>
             <w:proofErr w:type="gramStart"/>
-            <w:ins w:id="865" w:author="aoliva" w:date="2017-11-02T09:37:00Z">
+            <w:ins w:id="897" w:author="aoliva" w:date="2017-11-02T09:37:00Z">
               <w:r>
                 <w:rPr>
                   <w:rFonts w:eastAsia="Times New Roman" w:cs="Times New Roman"/>
@@ -19680,7 +20070,7 @@
                 <w:t> </w:t>
               </w:r>
             </w:ins>
-            <w:del w:id="866" w:author="aoliva" w:date="2017-11-02T09:37:00Z">
+            <w:del w:id="898" w:author="aoliva" w:date="2017-11-02T09:37:00Z">
               <w:r>
                 <w:rPr>
                   <w:rFonts w:eastAsia="Times New Roman" w:cs="Times New Roman"/>
@@ -19759,6 +20149,17 @@
                 <w:szCs w:val="16"/>
               </w:rPr>
             </w:pPr>
+            <w:ins w:id="899" w:author="aoliva" w:date="2017-11-04T15:53:00Z">
+              <w:r>
+                <w:rPr>
+                  <w:rFonts w:eastAsia="Times New Roman" w:cs="Times New Roman"/>
+                  <w:color w:val="000000" w:themeColor="text1"/>
+                  <w:sz w:val="16"/>
+                  <w:szCs w:val="16"/>
+                </w:rPr>
+                <w:t xml:space="preserve">COLLECTED / </w:t>
+              </w:r>
+            </w:ins>
             <w:r>
               <w:rPr>
                 <w:rFonts w:eastAsia="Times New Roman" w:cs="Times New Roman"/>
@@ -19793,15 +20194,28 @@
                 <w:szCs w:val="16"/>
               </w:rPr>
             </w:pPr>
-            <w:r>
-              <w:rPr>
-                <w:rFonts w:eastAsia="Times New Roman" w:cs="Times New Roman"/>
-                <w:color w:val="000000" w:themeColor="text1"/>
-                <w:sz w:val="16"/>
-                <w:szCs w:val="16"/>
-              </w:rPr>
-              <w:t>RECORD QUALIFIER </w:t>
-            </w:r>
+            <w:ins w:id="900" w:author="aoliva" w:date="2017-11-04T18:42:00Z">
+              <w:r>
+                <w:rPr>
+                  <w:rFonts w:eastAsia="Times New Roman" w:cs="Times New Roman"/>
+                  <w:color w:val="000000" w:themeColor="text1"/>
+                  <w:sz w:val="16"/>
+                  <w:szCs w:val="16"/>
+                </w:rPr>
+                <w:t>Record Qualifier</w:t>
+              </w:r>
+            </w:ins>
+            <w:del w:id="901" w:author="aoliva" w:date="2017-11-04T18:42:00Z">
+              <w:r>
+                <w:rPr>
+                  <w:rFonts w:eastAsia="Times New Roman" w:cs="Times New Roman"/>
+                  <w:color w:val="000000" w:themeColor="text1"/>
+                  <w:sz w:val="16"/>
+                  <w:szCs w:val="16"/>
+                </w:rPr>
+                <w:delText>RECORD QUALIFIER </w:delText>
+              </w:r>
+            </w:del>
           </w:p>
         </w:tc>
         <w:tc>
@@ -19948,7 +20362,7 @@
             </w:pPr>
             <w:proofErr w:type="spellStart"/>
             <w:proofErr w:type="gramStart"/>
-            <w:ins w:id="867" w:author="aoliva" w:date="2017-11-02T09:37:00Z">
+            <w:ins w:id="902" w:author="aoliva" w:date="2017-11-02T09:37:00Z">
               <w:r>
                 <w:rPr>
                   <w:rFonts w:eastAsia="Times New Roman" w:cs="Times New Roman"/>
@@ -19970,7 +20384,7 @@
                 <w:t> </w:t>
               </w:r>
             </w:ins>
-            <w:del w:id="868" w:author="aoliva" w:date="2017-11-02T09:37:00Z">
+            <w:del w:id="903" w:author="aoliva" w:date="2017-11-02T09:37:00Z">
               <w:r>
                 <w:rPr>
                   <w:rFonts w:eastAsia="Times New Roman" w:cs="Times New Roman"/>
@@ -20040,15 +20454,28 @@
                 <w:szCs w:val="16"/>
               </w:rPr>
             </w:pPr>
-            <w:r>
-              <w:rPr>
-                <w:rFonts w:eastAsia="Times New Roman" w:cs="Times New Roman"/>
-                <w:color w:val="000000" w:themeColor="text1"/>
-                <w:sz w:val="16"/>
-                <w:szCs w:val="16"/>
-              </w:rPr>
-              <w:t>Derived </w:t>
-            </w:r>
+            <w:del w:id="904" w:author="aoliva" w:date="2017-11-04T15:54:00Z">
+              <w:r>
+                <w:rPr>
+                  <w:rFonts w:eastAsia="Times New Roman" w:cs="Times New Roman"/>
+                  <w:color w:val="000000" w:themeColor="text1"/>
+                  <w:sz w:val="16"/>
+                  <w:szCs w:val="16"/>
+                </w:rPr>
+                <w:delText>Derived </w:delText>
+              </w:r>
+            </w:del>
+            <w:ins w:id="905" w:author="aoliva" w:date="2017-11-04T15:54:00Z">
+              <w:r>
+                <w:rPr>
+                  <w:rFonts w:eastAsia="Times New Roman" w:cs="Times New Roman"/>
+                  <w:color w:val="000000" w:themeColor="text1"/>
+                  <w:sz w:val="16"/>
+                  <w:szCs w:val="16"/>
+                </w:rPr>
+                <w:t>DERIVED</w:t>
+              </w:r>
+            </w:ins>
           </w:p>
         </w:tc>
         <w:tc>
@@ -20074,15 +20501,28 @@
                 <w:szCs w:val="16"/>
               </w:rPr>
             </w:pPr>
-            <w:r>
-              <w:rPr>
-                <w:rFonts w:eastAsia="Times New Roman" w:cs="Times New Roman"/>
-                <w:color w:val="000000" w:themeColor="text1"/>
-                <w:sz w:val="16"/>
-                <w:szCs w:val="16"/>
-              </w:rPr>
-              <w:t>RECORD QUALIFIER </w:t>
-            </w:r>
+            <w:ins w:id="906" w:author="aoliva" w:date="2017-11-04T18:42:00Z">
+              <w:r>
+                <w:rPr>
+                  <w:rFonts w:eastAsia="Times New Roman" w:cs="Times New Roman"/>
+                  <w:color w:val="000000" w:themeColor="text1"/>
+                  <w:sz w:val="16"/>
+                  <w:szCs w:val="16"/>
+                </w:rPr>
+                <w:t>Record Qualifier</w:t>
+              </w:r>
+            </w:ins>
+            <w:del w:id="907" w:author="aoliva" w:date="2017-11-04T18:42:00Z">
+              <w:r>
+                <w:rPr>
+                  <w:rFonts w:eastAsia="Times New Roman" w:cs="Times New Roman"/>
+                  <w:color w:val="000000" w:themeColor="text1"/>
+                  <w:sz w:val="16"/>
+                  <w:szCs w:val="16"/>
+                </w:rPr>
+                <w:delText>RECORD QUALIFIER </w:delText>
+              </w:r>
+            </w:del>
           </w:p>
         </w:tc>
         <w:tc>
@@ -20144,7 +20584,7 @@
       <w:tr>
         <w:trPr>
           <w:trHeight w:val="320"/>
-          <w:ins w:id="869" w:author="aoliva" w:date="2017-11-02T09:59:00Z"/>
+          <w:ins w:id="908" w:author="aoliva" w:date="2017-11-02T09:59:00Z"/>
         </w:trPr>
         <w:tc>
           <w:tcPr>
@@ -20162,14 +20602,14 @@
           <w:p>
             <w:pPr>
               <w:rPr>
-                <w:ins w:id="870" w:author="aoliva" w:date="2017-11-02T09:59:00Z"/>
-                <w:rFonts w:eastAsia="Times New Roman" w:cs="Times New Roman"/>
-                <w:color w:val="000000" w:themeColor="text1"/>
-                <w:sz w:val="16"/>
-                <w:szCs w:val="16"/>
-              </w:rPr>
-            </w:pPr>
-            <w:ins w:id="871" w:author="aoliva" w:date="2017-11-02T09:59:00Z">
+                <w:ins w:id="909" w:author="aoliva" w:date="2017-11-02T09:59:00Z"/>
+                <w:rFonts w:eastAsia="Times New Roman" w:cs="Times New Roman"/>
+                <w:color w:val="000000" w:themeColor="text1"/>
+                <w:sz w:val="16"/>
+                <w:szCs w:val="16"/>
+              </w:rPr>
+            </w:pPr>
+            <w:ins w:id="910" w:author="aoliva" w:date="2017-11-02T09:59:00Z">
               <w:r>
                 <w:rPr>
                   <w:rFonts w:eastAsia="Times New Roman" w:cs="Times New Roman"/>
@@ -20198,13 +20638,24 @@
           <w:p>
             <w:pPr>
               <w:rPr>
-                <w:ins w:id="872" w:author="aoliva" w:date="2017-11-02T09:59:00Z"/>
-                <w:rFonts w:eastAsia="Times New Roman" w:cs="Times New Roman"/>
-                <w:color w:val="000000" w:themeColor="text1"/>
-                <w:sz w:val="16"/>
-                <w:szCs w:val="16"/>
-              </w:rPr>
-            </w:pPr>
+                <w:ins w:id="911" w:author="aoliva" w:date="2017-11-02T09:59:00Z"/>
+                <w:rFonts w:eastAsia="Times New Roman" w:cs="Times New Roman"/>
+                <w:color w:val="000000" w:themeColor="text1"/>
+                <w:sz w:val="16"/>
+                <w:szCs w:val="16"/>
+              </w:rPr>
+            </w:pPr>
+            <w:ins w:id="912" w:author="aoliva" w:date="2017-11-04T15:55:00Z">
+              <w:r>
+                <w:rPr>
+                  <w:rFonts w:eastAsia="Times New Roman" w:cs="Times New Roman"/>
+                  <w:color w:val="000000" w:themeColor="text1"/>
+                  <w:sz w:val="16"/>
+                  <w:szCs w:val="16"/>
+                </w:rPr>
+                <w:t>Derived Flag</w:t>
+              </w:r>
+            </w:ins>
           </w:p>
         </w:tc>
         <w:tc>
@@ -20223,13 +20674,28 @@
           <w:p>
             <w:pPr>
               <w:rPr>
-                <w:ins w:id="873" w:author="aoliva" w:date="2017-11-02T09:59:00Z"/>
-                <w:rFonts w:eastAsia="Times New Roman" w:cs="Times New Roman"/>
-                <w:color w:val="000000" w:themeColor="text1"/>
-                <w:sz w:val="16"/>
-                <w:szCs w:val="16"/>
-              </w:rPr>
-            </w:pPr>
+                <w:ins w:id="913" w:author="aoliva" w:date="2017-11-02T09:59:00Z"/>
+                <w:rFonts w:eastAsia="Times New Roman" w:cs="Times New Roman"/>
+                <w:color w:val="000000" w:themeColor="text1"/>
+                <w:sz w:val="16"/>
+                <w:szCs w:val="16"/>
+              </w:rPr>
+            </w:pPr>
+            <w:proofErr w:type="spellStart"/>
+            <w:proofErr w:type="gramStart"/>
+            <w:ins w:id="914" w:author="aoliva" w:date="2017-11-04T13:05:00Z">
+              <w:r>
+                <w:rPr>
+                  <w:rFonts w:eastAsia="Times New Roman" w:cs="Times New Roman"/>
+                  <w:color w:val="000000" w:themeColor="text1"/>
+                  <w:sz w:val="16"/>
+                  <w:szCs w:val="16"/>
+                </w:rPr>
+                <w:t>xsd:string</w:t>
+              </w:r>
+            </w:ins>
+            <w:proofErr w:type="spellEnd"/>
+            <w:proofErr w:type="gramEnd"/>
           </w:p>
         </w:tc>
         <w:tc>
@@ -20248,13 +20714,24 @@
           <w:p>
             <w:pPr>
               <w:rPr>
-                <w:ins w:id="874" w:author="aoliva" w:date="2017-11-02T09:59:00Z"/>
-                <w:rFonts w:eastAsia="Times New Roman" w:cs="Times New Roman"/>
-                <w:color w:val="000000" w:themeColor="text1"/>
-                <w:sz w:val="16"/>
-                <w:szCs w:val="16"/>
-              </w:rPr>
-            </w:pPr>
+                <w:ins w:id="915" w:author="aoliva" w:date="2017-11-02T09:59:00Z"/>
+                <w:rFonts w:eastAsia="Times New Roman" w:cs="Times New Roman"/>
+                <w:color w:val="000000" w:themeColor="text1"/>
+                <w:sz w:val="16"/>
+                <w:szCs w:val="16"/>
+              </w:rPr>
+            </w:pPr>
+            <w:ins w:id="916" w:author="aoliva" w:date="2017-11-04T15:56:00Z">
+              <w:r>
+                <w:rPr>
+                  <w:rFonts w:eastAsia="Times New Roman" w:cs="Times New Roman"/>
+                  <w:color w:val="000000" w:themeColor="text1"/>
+                  <w:sz w:val="16"/>
+                  <w:szCs w:val="16"/>
+                </w:rPr>
+                <w:t>(NY)</w:t>
+              </w:r>
+            </w:ins>
           </w:p>
         </w:tc>
         <w:tc>
@@ -20273,13 +20750,24 @@
           <w:p>
             <w:pPr>
               <w:rPr>
-                <w:ins w:id="875" w:author="aoliva" w:date="2017-11-02T09:59:00Z"/>
-                <w:rFonts w:eastAsia="Times New Roman" w:cs="Times New Roman"/>
-                <w:color w:val="000000" w:themeColor="text1"/>
-                <w:sz w:val="16"/>
-                <w:szCs w:val="16"/>
-              </w:rPr>
-            </w:pPr>
+                <w:ins w:id="917" w:author="aoliva" w:date="2017-11-02T09:59:00Z"/>
+                <w:rFonts w:eastAsia="Times New Roman" w:cs="Times New Roman"/>
+                <w:color w:val="000000" w:themeColor="text1"/>
+                <w:sz w:val="16"/>
+                <w:szCs w:val="16"/>
+              </w:rPr>
+            </w:pPr>
+            <w:ins w:id="918" w:author="aoliva" w:date="2017-11-04T15:56:00Z">
+              <w:r>
+                <w:rPr>
+                  <w:rFonts w:eastAsia="Times New Roman" w:cs="Times New Roman"/>
+                  <w:color w:val="000000" w:themeColor="text1"/>
+                  <w:sz w:val="16"/>
+                  <w:szCs w:val="16"/>
+                </w:rPr>
+                <w:t>DERIVED</w:t>
+              </w:r>
+            </w:ins>
           </w:p>
         </w:tc>
         <w:tc>
@@ -20298,13 +20786,24 @@
           <w:p>
             <w:pPr>
               <w:rPr>
-                <w:ins w:id="876" w:author="aoliva" w:date="2017-11-02T09:59:00Z"/>
-                <w:rFonts w:eastAsia="Times New Roman" w:cs="Times New Roman"/>
-                <w:color w:val="000000" w:themeColor="text1"/>
-                <w:sz w:val="16"/>
-                <w:szCs w:val="16"/>
-              </w:rPr>
-            </w:pPr>
+                <w:ins w:id="919" w:author="aoliva" w:date="2017-11-02T09:59:00Z"/>
+                <w:rFonts w:eastAsia="Times New Roman" w:cs="Times New Roman"/>
+                <w:color w:val="000000" w:themeColor="text1"/>
+                <w:sz w:val="16"/>
+                <w:szCs w:val="16"/>
+              </w:rPr>
+            </w:pPr>
+            <w:ins w:id="920" w:author="aoliva" w:date="2017-11-04T18:42:00Z">
+              <w:r>
+                <w:rPr>
+                  <w:rFonts w:eastAsia="Times New Roman" w:cs="Times New Roman"/>
+                  <w:color w:val="000000" w:themeColor="text1"/>
+                  <w:sz w:val="16"/>
+                  <w:szCs w:val="16"/>
+                </w:rPr>
+                <w:t>Record Qualifier</w:t>
+              </w:r>
+            </w:ins>
           </w:p>
         </w:tc>
         <w:tc>
@@ -20323,7 +20822,7 @@
           <w:p>
             <w:pPr>
               <w:rPr>
-                <w:ins w:id="877" w:author="aoliva" w:date="2017-11-02T09:59:00Z"/>
+                <w:ins w:id="921" w:author="aoliva" w:date="2017-11-02T09:59:00Z"/>
                 <w:rFonts w:eastAsia="Times New Roman" w:cs="Times New Roman"/>
                 <w:color w:val="000000" w:themeColor="text1"/>
                 <w:sz w:val="16"/>
@@ -20345,7 +20844,7 @@
           <w:p>
             <w:pPr>
               <w:rPr>
-                <w:ins w:id="878" w:author="aoliva" w:date="2017-11-02T09:59:00Z"/>
+                <w:ins w:id="922" w:author="aoliva" w:date="2017-11-02T09:59:00Z"/>
                 <w:rFonts w:eastAsia="Times New Roman" w:cs="Times New Roman"/>
                 <w:color w:val="000000" w:themeColor="text1"/>
                 <w:sz w:val="16"/>
@@ -20451,14 +20950,38 @@
                 <w:szCs w:val="16"/>
               </w:rPr>
             </w:pPr>
-            <w:r>
-              <w:rPr>
-                <w:rFonts w:eastAsia="Times New Roman" w:cs="Times New Roman"/>
-                <w:color w:val="000000" w:themeColor="text1"/>
-                <w:sz w:val="16"/>
-                <w:szCs w:val="16"/>
-              </w:rPr>
-              <w:t>float </w:t>
+            <w:proofErr w:type="spellStart"/>
+            <w:proofErr w:type="gramStart"/>
+            <w:ins w:id="923" w:author="aoliva" w:date="2017-11-04T15:57:00Z">
+              <w:r>
+                <w:rPr>
+                  <w:rFonts w:eastAsia="Times New Roman" w:cs="Times New Roman"/>
+                  <w:color w:val="000000" w:themeColor="text1"/>
+                  <w:sz w:val="16"/>
+                  <w:szCs w:val="16"/>
+                </w:rPr>
+                <w:t>xsd:</w:t>
+              </w:r>
+            </w:ins>
+            <w:r>
+              <w:rPr>
+                <w:rFonts w:eastAsia="Times New Roman" w:cs="Times New Roman"/>
+                <w:color w:val="000000" w:themeColor="text1"/>
+                <w:sz w:val="16"/>
+                <w:szCs w:val="16"/>
+              </w:rPr>
+              <w:t>float</w:t>
+            </w:r>
+            <w:proofErr w:type="spellEnd"/>
+            <w:proofErr w:type="gramEnd"/>
+            <w:r>
+              <w:rPr>
+                <w:rFonts w:eastAsia="Times New Roman" w:cs="Times New Roman"/>
+                <w:color w:val="000000" w:themeColor="text1"/>
+                <w:sz w:val="16"/>
+                <w:szCs w:val="16"/>
+              </w:rPr>
+              <w:t> </w:t>
             </w:r>
           </w:p>
         </w:tc>
@@ -20519,6 +21042,17 @@
                 <w:szCs w:val="16"/>
               </w:rPr>
             </w:pPr>
+            <w:ins w:id="924" w:author="aoliva" w:date="2017-11-04T15:58:00Z">
+              <w:r>
+                <w:rPr>
+                  <w:rFonts w:eastAsia="Times New Roman" w:cs="Times New Roman"/>
+                  <w:color w:val="000000" w:themeColor="text1"/>
+                  <w:sz w:val="16"/>
+                  <w:szCs w:val="16"/>
+                </w:rPr>
+                <w:t xml:space="preserve">COLLECTED / </w:t>
+              </w:r>
+            </w:ins>
             <w:r>
               <w:rPr>
                 <w:rFonts w:eastAsia="Times New Roman" w:cs="Times New Roman"/>
@@ -20553,15 +21087,28 @@
                 <w:szCs w:val="16"/>
               </w:rPr>
             </w:pPr>
-            <w:r>
-              <w:rPr>
-                <w:rFonts w:eastAsia="Times New Roman" w:cs="Times New Roman"/>
-                <w:color w:val="000000" w:themeColor="text1"/>
-                <w:sz w:val="16"/>
-                <w:szCs w:val="16"/>
-              </w:rPr>
-              <w:t>TIMING </w:t>
-            </w:r>
+            <w:del w:id="925" w:author="aoliva" w:date="2017-11-04T18:43:00Z">
+              <w:r>
+                <w:rPr>
+                  <w:rFonts w:eastAsia="Times New Roman" w:cs="Times New Roman"/>
+                  <w:color w:val="000000" w:themeColor="text1"/>
+                  <w:sz w:val="16"/>
+                  <w:szCs w:val="16"/>
+                </w:rPr>
+                <w:delText>TIMING </w:delText>
+              </w:r>
+            </w:del>
+            <w:ins w:id="926" w:author="aoliva" w:date="2017-11-04T18:43:00Z">
+              <w:r>
+                <w:rPr>
+                  <w:rFonts w:eastAsia="Times New Roman" w:cs="Times New Roman"/>
+                  <w:color w:val="000000" w:themeColor="text1"/>
+                  <w:sz w:val="16"/>
+                  <w:szCs w:val="16"/>
+                </w:rPr>
+                <w:t>Timing Variable</w:t>
+              </w:r>
+            </w:ins>
           </w:p>
         </w:tc>
         <w:tc>
@@ -20708,7 +21255,7 @@
             </w:pPr>
             <w:proofErr w:type="spellStart"/>
             <w:proofErr w:type="gramStart"/>
-            <w:ins w:id="879" w:author="aoliva" w:date="2017-11-02T09:37:00Z">
+            <w:ins w:id="927" w:author="aoliva" w:date="2017-11-02T09:37:00Z">
               <w:r>
                 <w:rPr>
                   <w:rFonts w:eastAsia="Times New Roman" w:cs="Times New Roman"/>
@@ -20730,7 +21277,7 @@
                 <w:t> </w:t>
               </w:r>
             </w:ins>
-            <w:del w:id="880" w:author="aoliva" w:date="2017-11-02T09:37:00Z">
+            <w:del w:id="928" w:author="aoliva" w:date="2017-11-02T09:37:00Z">
               <w:r>
                 <w:rPr>
                   <w:rFonts w:eastAsia="Times New Roman" w:cs="Times New Roman"/>
@@ -20809,6 +21356,17 @@
                 <w:szCs w:val="16"/>
               </w:rPr>
             </w:pPr>
+            <w:ins w:id="929" w:author="aoliva" w:date="2017-11-04T15:59:00Z">
+              <w:r>
+                <w:rPr>
+                  <w:rFonts w:eastAsia="Times New Roman" w:cs="Times New Roman"/>
+                  <w:color w:val="000000" w:themeColor="text1"/>
+                  <w:sz w:val="16"/>
+                  <w:szCs w:val="16"/>
+                </w:rPr>
+                <w:t xml:space="preserve">COLLECTED / </w:t>
+              </w:r>
+            </w:ins>
             <w:r>
               <w:rPr>
                 <w:rFonts w:eastAsia="Times New Roman" w:cs="Times New Roman"/>
@@ -20843,15 +21401,28 @@
                 <w:szCs w:val="16"/>
               </w:rPr>
             </w:pPr>
-            <w:r>
-              <w:rPr>
-                <w:rFonts w:eastAsia="Times New Roman" w:cs="Times New Roman"/>
-                <w:color w:val="000000" w:themeColor="text1"/>
-                <w:sz w:val="16"/>
-                <w:szCs w:val="16"/>
-              </w:rPr>
-              <w:t>TIMING </w:t>
-            </w:r>
+            <w:del w:id="930" w:author="aoliva" w:date="2017-11-04T18:43:00Z">
+              <w:r>
+                <w:rPr>
+                  <w:rFonts w:eastAsia="Times New Roman" w:cs="Times New Roman"/>
+                  <w:color w:val="000000" w:themeColor="text1"/>
+                  <w:sz w:val="16"/>
+                  <w:szCs w:val="16"/>
+                </w:rPr>
+                <w:delText>TIMING </w:delText>
+              </w:r>
+            </w:del>
+            <w:ins w:id="931" w:author="aoliva" w:date="2017-11-04T18:43:00Z">
+              <w:r>
+                <w:rPr>
+                  <w:rFonts w:eastAsia="Times New Roman" w:cs="Times New Roman"/>
+                  <w:color w:val="000000" w:themeColor="text1"/>
+                  <w:sz w:val="16"/>
+                  <w:szCs w:val="16"/>
+                </w:rPr>
+                <w:t>Timing Variable</w:t>
+              </w:r>
+            </w:ins>
           </w:p>
         </w:tc>
         <w:tc>
@@ -20998,7 +21569,7 @@
             </w:pPr>
             <w:proofErr w:type="spellStart"/>
             <w:proofErr w:type="gramStart"/>
-            <w:ins w:id="881" w:author="aoliva" w:date="2017-11-02T09:38:00Z">
+            <w:ins w:id="932" w:author="aoliva" w:date="2017-11-02T09:38:00Z">
               <w:r>
                 <w:rPr>
                   <w:rFonts w:eastAsia="Times New Roman" w:cs="Times New Roman"/>
@@ -21054,14 +21625,25 @@
                 <w:szCs w:val="16"/>
               </w:rPr>
             </w:pPr>
-            <w:r>
-              <w:rPr>
-                <w:rFonts w:eastAsia="Times New Roman" w:cs="Times New Roman"/>
-                <w:color w:val="000000" w:themeColor="text1"/>
-                <w:sz w:val="16"/>
-                <w:szCs w:val="16"/>
-              </w:rPr>
-              <w:t>Derived </w:t>
+            <w:del w:id="933" w:author="aoliva" w:date="2017-11-04T16:00:00Z">
+              <w:r>
+                <w:rPr>
+                  <w:rFonts w:eastAsia="Times New Roman" w:cs="Times New Roman"/>
+                  <w:color w:val="000000" w:themeColor="text1"/>
+                  <w:sz w:val="16"/>
+                  <w:szCs w:val="16"/>
+                </w:rPr>
+                <w:delText>Derived</w:delText>
+              </w:r>
+            </w:del>
+            <w:r>
+              <w:rPr>
+                <w:rFonts w:eastAsia="Times New Roman" w:cs="Times New Roman"/>
+                <w:color w:val="000000" w:themeColor="text1"/>
+                <w:sz w:val="16"/>
+                <w:szCs w:val="16"/>
+              </w:rPr>
+              <w:t> </w:t>
             </w:r>
           </w:p>
         </w:tc>
@@ -21088,15 +21670,17 @@
                 <w:szCs w:val="16"/>
               </w:rPr>
             </w:pPr>
-            <w:r>
-              <w:rPr>
-                <w:rFonts w:eastAsia="Times New Roman" w:cs="Times New Roman"/>
-                <w:color w:val="000000" w:themeColor="text1"/>
-                <w:sz w:val="16"/>
-                <w:szCs w:val="16"/>
-              </w:rPr>
-              <w:t>TIMING </w:t>
-            </w:r>
+            <w:del w:id="934" w:author="aoliva" w:date="2017-11-04T16:03:00Z">
+              <w:r>
+                <w:rPr>
+                  <w:rFonts w:eastAsia="Times New Roman" w:cs="Times New Roman"/>
+                  <w:color w:val="000000" w:themeColor="text1"/>
+                  <w:sz w:val="16"/>
+                  <w:szCs w:val="16"/>
+                </w:rPr>
+                <w:delText>TIMING </w:delText>
+              </w:r>
+            </w:del>
           </w:p>
         </w:tc>
         <w:tc>
@@ -21122,51 +21706,75 @@
                 <w:szCs w:val="16"/>
               </w:rPr>
             </w:pPr>
+            <w:ins w:id="935" w:author="aoliva" w:date="2017-11-04T18:43:00Z">
+              <w:r>
+                <w:rPr>
+                  <w:rFonts w:eastAsia="Times New Roman" w:cs="Times New Roman"/>
+                  <w:color w:val="000000" w:themeColor="text1"/>
+                  <w:sz w:val="16"/>
+                  <w:szCs w:val="16"/>
+                </w:rPr>
+                <w:t>Timing Variable</w:t>
+              </w:r>
+            </w:ins>
+            <w:del w:id="936" w:author="aoliva" w:date="2017-11-04T16:03:00Z">
+              <w:r>
+                <w:rPr>
+                  <w:rFonts w:eastAsia="Times New Roman" w:cs="Times New Roman"/>
+                  <w:color w:val="000000" w:themeColor="text1"/>
+                  <w:sz w:val="16"/>
+                  <w:szCs w:val="16"/>
+                </w:rPr>
+                <w:delText>TV.VISITDY </w:delText>
+              </w:r>
+            </w:del>
+          </w:p>
+        </w:tc>
+        <w:tc>
+          <w:tcPr>
+            <w:tcW w:w="2177" w:type="dxa"/>
+            <w:tcBorders>
+              <w:top w:val="single" w:sz="4" w:space="0" w:color="auto"/>
+              <w:left w:val="single" w:sz="4" w:space="0" w:color="auto"/>
+              <w:bottom w:val="single" w:sz="4" w:space="0" w:color="auto"/>
+              <w:right w:val="single" w:sz="4" w:space="0" w:color="auto"/>
+            </w:tcBorders>
+            <w:shd w:val="clear" w:color="auto" w:fill="auto"/>
+            <w:noWrap/>
+            <w:vAlign w:val="bottom"/>
+            <w:hideMark/>
+          </w:tcPr>
+          <w:p>
+            <w:pPr>
+              <w:rPr>
+                <w:rFonts w:eastAsia="Times New Roman" w:cs="Times New Roman"/>
+                <w:color w:val="000000" w:themeColor="text1"/>
+                <w:sz w:val="16"/>
+                <w:szCs w:val="16"/>
+              </w:rPr>
+            </w:pPr>
             <w:proofErr w:type="gramStart"/>
-            <w:r>
-              <w:rPr>
-                <w:rFonts w:eastAsia="Times New Roman" w:cs="Times New Roman"/>
-                <w:color w:val="000000" w:themeColor="text1"/>
-                <w:sz w:val="16"/>
-                <w:szCs w:val="16"/>
-              </w:rPr>
-              <w:t>TV.VISITDY</w:t>
-            </w:r>
-            <w:proofErr w:type="gramEnd"/>
-            <w:r>
-              <w:rPr>
-                <w:rFonts w:eastAsia="Times New Roman" w:cs="Times New Roman"/>
-                <w:color w:val="000000" w:themeColor="text1"/>
-                <w:sz w:val="16"/>
-                <w:szCs w:val="16"/>
-              </w:rPr>
-              <w:t> </w:t>
-            </w:r>
-          </w:p>
-        </w:tc>
-        <w:tc>
-          <w:tcPr>
-            <w:tcW w:w="2177" w:type="dxa"/>
-            <w:tcBorders>
-              <w:top w:val="single" w:sz="4" w:space="0" w:color="auto"/>
-              <w:left w:val="single" w:sz="4" w:space="0" w:color="auto"/>
-              <w:bottom w:val="single" w:sz="4" w:space="0" w:color="auto"/>
-              <w:right w:val="single" w:sz="4" w:space="0" w:color="auto"/>
-            </w:tcBorders>
-            <w:shd w:val="clear" w:color="auto" w:fill="auto"/>
-            <w:noWrap/>
-            <w:vAlign w:val="bottom"/>
-            <w:hideMark/>
-          </w:tcPr>
-          <w:p>
-            <w:pPr>
-              <w:rPr>
-                <w:rFonts w:eastAsia="Times New Roman" w:cs="Times New Roman"/>
-                <w:color w:val="000000" w:themeColor="text1"/>
-                <w:sz w:val="16"/>
-                <w:szCs w:val="16"/>
-              </w:rPr>
-            </w:pPr>
+            <w:ins w:id="937" w:author="aoliva" w:date="2017-11-04T16:03:00Z">
+              <w:r>
+                <w:rPr>
+                  <w:rFonts w:eastAsia="Times New Roman" w:cs="Times New Roman"/>
+                  <w:color w:val="000000" w:themeColor="text1"/>
+                  <w:sz w:val="16"/>
+                  <w:szCs w:val="16"/>
+                </w:rPr>
+                <w:t>TV.VISITDY</w:t>
+              </w:r>
+              <w:proofErr w:type="gramEnd"/>
+              <w:r>
+                <w:rPr>
+                  <w:rFonts w:eastAsia="Times New Roman" w:cs="Times New Roman"/>
+                  <w:color w:val="000000" w:themeColor="text1"/>
+                  <w:sz w:val="16"/>
+                  <w:szCs w:val="16"/>
+                </w:rPr>
+                <w:t> </w:t>
+              </w:r>
+            </w:ins>
           </w:p>
         </w:tc>
         <w:tc>
@@ -21288,7 +21896,7 @@
             </w:pPr>
             <w:proofErr w:type="spellStart"/>
             <w:proofErr w:type="gramStart"/>
-            <w:ins w:id="882" w:author="aoliva" w:date="2017-11-02T09:39:00Z">
+            <w:ins w:id="938" w:author="aoliva" w:date="2017-11-02T09:39:00Z">
               <w:r>
                 <w:rPr>
                   <w:rFonts w:eastAsia="Times New Roman" w:cs="Times New Roman"/>
@@ -21378,6 +21986,17 @@
                 <w:szCs w:val="16"/>
               </w:rPr>
             </w:pPr>
+            <w:ins w:id="939" w:author="aoliva" w:date="2017-11-04T16:03:00Z">
+              <w:r>
+                <w:rPr>
+                  <w:rFonts w:eastAsia="Times New Roman" w:cs="Times New Roman"/>
+                  <w:color w:val="000000" w:themeColor="text1"/>
+                  <w:sz w:val="16"/>
+                  <w:szCs w:val="16"/>
+                </w:rPr>
+                <w:t xml:space="preserve">COLLECTED / </w:t>
+              </w:r>
+            </w:ins>
             <w:r>
               <w:rPr>
                 <w:rFonts w:eastAsia="Times New Roman" w:cs="Times New Roman"/>
@@ -21412,15 +22031,28 @@
                 <w:szCs w:val="16"/>
               </w:rPr>
             </w:pPr>
-            <w:r>
-              <w:rPr>
-                <w:rFonts w:eastAsia="Times New Roman" w:cs="Times New Roman"/>
-                <w:color w:val="000000" w:themeColor="text1"/>
-                <w:sz w:val="16"/>
-                <w:szCs w:val="16"/>
-              </w:rPr>
-              <w:t>TIMING</w:t>
-            </w:r>
+            <w:ins w:id="940" w:author="aoliva" w:date="2017-11-04T18:44:00Z">
+              <w:r>
+                <w:rPr>
+                  <w:rFonts w:eastAsia="Times New Roman" w:cs="Times New Roman"/>
+                  <w:color w:val="000000" w:themeColor="text1"/>
+                  <w:sz w:val="16"/>
+                  <w:szCs w:val="16"/>
+                </w:rPr>
+                <w:t>Timing Variable</w:t>
+              </w:r>
+            </w:ins>
+            <w:del w:id="941" w:author="aoliva" w:date="2017-11-04T18:44:00Z">
+              <w:r>
+                <w:rPr>
+                  <w:rFonts w:eastAsia="Times New Roman" w:cs="Times New Roman"/>
+                  <w:color w:val="000000" w:themeColor="text1"/>
+                  <w:sz w:val="16"/>
+                  <w:szCs w:val="16"/>
+                </w:rPr>
+                <w:delText>TIMING</w:delText>
+              </w:r>
+            </w:del>
           </w:p>
         </w:tc>
         <w:tc>
@@ -21567,7 +22199,7 @@
             </w:pPr>
             <w:proofErr w:type="spellStart"/>
             <w:proofErr w:type="gramStart"/>
-            <w:ins w:id="883" w:author="aoliva" w:date="2017-11-02T09:39:00Z">
+            <w:ins w:id="942" w:author="aoliva" w:date="2017-11-02T09:39:00Z">
               <w:r>
                 <w:rPr>
                   <w:rFonts w:eastAsia="Times New Roman" w:cs="Times New Roman"/>
@@ -21623,15 +22255,17 @@
                 <w:szCs w:val="16"/>
               </w:rPr>
             </w:pPr>
-            <w:r>
-              <w:rPr>
-                <w:rFonts w:eastAsia="Times New Roman" w:cs="Times New Roman"/>
-                <w:color w:val="000000" w:themeColor="text1"/>
-                <w:sz w:val="16"/>
-                <w:szCs w:val="16"/>
-              </w:rPr>
-              <w:t>Derived </w:t>
-            </w:r>
+            <w:del w:id="943" w:author="aoliva" w:date="2017-11-04T16:01:00Z">
+              <w:r>
+                <w:rPr>
+                  <w:rFonts w:eastAsia="Times New Roman" w:cs="Times New Roman"/>
+                  <w:color w:val="000000" w:themeColor="text1"/>
+                  <w:sz w:val="16"/>
+                  <w:szCs w:val="16"/>
+                </w:rPr>
+                <w:delText>Derived </w:delText>
+              </w:r>
+            </w:del>
           </w:p>
         </w:tc>
         <w:tc>
@@ -21657,15 +22291,17 @@
                 <w:szCs w:val="16"/>
               </w:rPr>
             </w:pPr>
-            <w:r>
-              <w:rPr>
-                <w:rFonts w:eastAsia="Times New Roman" w:cs="Times New Roman"/>
-                <w:color w:val="000000" w:themeColor="text1"/>
-                <w:sz w:val="16"/>
-                <w:szCs w:val="16"/>
-              </w:rPr>
-              <w:t>TIMING </w:t>
-            </w:r>
+            <w:del w:id="944" w:author="aoliva" w:date="2017-11-04T16:03:00Z">
+              <w:r>
+                <w:rPr>
+                  <w:rFonts w:eastAsia="Times New Roman" w:cs="Times New Roman"/>
+                  <w:color w:val="000000" w:themeColor="text1"/>
+                  <w:sz w:val="16"/>
+                  <w:szCs w:val="16"/>
+                </w:rPr>
+                <w:delText>TIMING </w:delText>
+              </w:r>
+            </w:del>
           </w:p>
         </w:tc>
         <w:tc>
@@ -21691,15 +22327,37 @@
                 <w:szCs w:val="16"/>
               </w:rPr>
             </w:pPr>
-            <w:r>
-              <w:rPr>
-                <w:rFonts w:eastAsia="Times New Roman" w:cs="Times New Roman"/>
-                <w:color w:val="000000" w:themeColor="text1"/>
-                <w:sz w:val="16"/>
-                <w:szCs w:val="16"/>
-              </w:rPr>
-              <w:t>See Computational Method: COMPMETHOD.STUDY_DAY </w:t>
-            </w:r>
+            <w:ins w:id="945" w:author="aoliva" w:date="2017-11-04T18:44:00Z">
+              <w:r>
+                <w:rPr>
+                  <w:rFonts w:eastAsia="Times New Roman" w:cs="Times New Roman"/>
+                  <w:color w:val="000000" w:themeColor="text1"/>
+                  <w:sz w:val="16"/>
+                  <w:szCs w:val="16"/>
+                </w:rPr>
+                <w:t>Timing Variable</w:t>
+              </w:r>
+              <w:r>
+                <w:rPr>
+                  <w:rFonts w:eastAsia="Times New Roman" w:cs="Times New Roman"/>
+                  <w:color w:val="000000" w:themeColor="text1"/>
+                  <w:sz w:val="16"/>
+                  <w:szCs w:val="16"/>
+                </w:rPr>
+                <w:t xml:space="preserve"> </w:t>
+              </w:r>
+            </w:ins>
+            <w:del w:id="946" w:author="aoliva" w:date="2017-11-04T16:01:00Z">
+              <w:r>
+                <w:rPr>
+                  <w:rFonts w:eastAsia="Times New Roman" w:cs="Times New Roman"/>
+                  <w:color w:val="000000" w:themeColor="text1"/>
+                  <w:sz w:val="16"/>
+                  <w:szCs w:val="16"/>
+                </w:rPr>
+                <w:delText>See Computational Method: COMPMETHOD.STUDY_DAY </w:delText>
+              </w:r>
+            </w:del>
           </w:p>
         </w:tc>
         <w:tc>
@@ -21723,6 +22381,17 @@
                 <w:szCs w:val="16"/>
               </w:rPr>
             </w:pPr>
+            <w:ins w:id="947" w:author="aoliva" w:date="2017-11-04T16:01:00Z">
+              <w:r>
+                <w:rPr>
+                  <w:rFonts w:eastAsia="Times New Roman" w:cs="Times New Roman"/>
+                  <w:color w:val="000000" w:themeColor="text1"/>
+                  <w:sz w:val="16"/>
+                  <w:szCs w:val="16"/>
+                </w:rPr>
+                <w:t>See Computational Method: COMPMETHOD.STUDY_DAY </w:t>
+              </w:r>
+            </w:ins>
           </w:p>
         </w:tc>
         <w:tc>
@@ -21844,7 +22513,7 @@
             </w:pPr>
             <w:proofErr w:type="spellStart"/>
             <w:proofErr w:type="gramStart"/>
-            <w:ins w:id="884" w:author="aoliva" w:date="2017-11-02T09:40:00Z">
+            <w:ins w:id="948" w:author="aoliva" w:date="2017-11-02T09:40:00Z">
               <w:r>
                 <w:rPr>
                   <w:rFonts w:eastAsia="Times New Roman" w:cs="Times New Roman"/>
@@ -21875,7 +22544,7 @@
                 <w:t xml:space="preserve"> </w:t>
               </w:r>
             </w:ins>
-            <w:del w:id="885" w:author="aoliva" w:date="2017-11-02T09:40:00Z">
+            <w:del w:id="949" w:author="aoliva" w:date="2017-11-02T09:40:00Z">
               <w:r>
                 <w:rPr>
                   <w:rFonts w:eastAsia="Times New Roman" w:cs="Times New Roman"/>
@@ -21945,6 +22614,28 @@
                 <w:szCs w:val="16"/>
               </w:rPr>
             </w:pPr>
+            <w:proofErr w:type="gramStart"/>
+            <w:ins w:id="950" w:author="aoliva" w:date="2017-11-04T18:34:00Z">
+              <w:r>
+                <w:rPr>
+                  <w:rFonts w:eastAsia="Times New Roman" w:cs="Times New Roman"/>
+                  <w:color w:val="000000" w:themeColor="text1"/>
+                  <w:sz w:val="16"/>
+                  <w:szCs w:val="16"/>
+                </w:rPr>
+                <w:t>ASSIGNED  /</w:t>
+              </w:r>
+              <w:proofErr w:type="gramEnd"/>
+              <w:r>
+                <w:rPr>
+                  <w:rFonts w:eastAsia="Times New Roman" w:cs="Times New Roman"/>
+                  <w:color w:val="000000" w:themeColor="text1"/>
+                  <w:sz w:val="16"/>
+                  <w:szCs w:val="16"/>
+                </w:rPr>
+                <w:t xml:space="preserve"> </w:t>
+              </w:r>
+            </w:ins>
             <w:r>
               <w:rPr>
                 <w:rFonts w:eastAsia="Times New Roman" w:cs="Times New Roman"/>
@@ -21979,15 +22670,28 @@
                 <w:szCs w:val="16"/>
               </w:rPr>
             </w:pPr>
-            <w:r>
-              <w:rPr>
-                <w:rFonts w:eastAsia="Times New Roman" w:cs="Times New Roman"/>
-                <w:color w:val="000000" w:themeColor="text1"/>
-                <w:sz w:val="16"/>
-                <w:szCs w:val="16"/>
-              </w:rPr>
-              <w:t>TIMING </w:t>
-            </w:r>
+            <w:ins w:id="951" w:author="aoliva" w:date="2017-11-04T18:44:00Z">
+              <w:r>
+                <w:rPr>
+                  <w:rFonts w:eastAsia="Times New Roman" w:cs="Times New Roman"/>
+                  <w:color w:val="000000" w:themeColor="text1"/>
+                  <w:sz w:val="16"/>
+                  <w:szCs w:val="16"/>
+                </w:rPr>
+                <w:t>Timing Variable</w:t>
+              </w:r>
+            </w:ins>
+            <w:del w:id="952" w:author="aoliva" w:date="2017-11-04T18:44:00Z">
+              <w:r>
+                <w:rPr>
+                  <w:rFonts w:eastAsia="Times New Roman" w:cs="Times New Roman"/>
+                  <w:color w:val="000000" w:themeColor="text1"/>
+                  <w:sz w:val="16"/>
+                  <w:szCs w:val="16"/>
+                </w:rPr>
+                <w:delText>TIMING </w:delText>
+              </w:r>
+            </w:del>
           </w:p>
         </w:tc>
         <w:tc>
@@ -22132,7 +22836,7 @@
                 <w:szCs w:val="16"/>
               </w:rPr>
             </w:pPr>
-            <w:del w:id="886" w:author="aoliva" w:date="2017-11-02T09:45:00Z">
+            <w:del w:id="953" w:author="aoliva" w:date="2017-11-02T09:45:00Z">
               <w:r>
                 <w:rPr>
                   <w:rFonts w:eastAsia="Times New Roman" w:cs="Times New Roman"/>
@@ -22145,7 +22849,7 @@
             </w:del>
             <w:proofErr w:type="spellStart"/>
             <w:proofErr w:type="gramStart"/>
-            <w:ins w:id="887" w:author="aoliva" w:date="2017-11-02T09:45:00Z">
+            <w:ins w:id="954" w:author="aoliva" w:date="2017-11-02T09:45:00Z">
               <w:r>
                 <w:rPr>
                   <w:rFonts w:eastAsia="Times New Roman" w:cs="Times New Roman"/>
@@ -22251,15 +22955,28 @@
                 <w:szCs w:val="16"/>
               </w:rPr>
             </w:pPr>
-            <w:r>
-              <w:rPr>
-                <w:rFonts w:eastAsia="Times New Roman" w:cs="Times New Roman"/>
-                <w:color w:val="000000" w:themeColor="text1"/>
-                <w:sz w:val="16"/>
-                <w:szCs w:val="16"/>
-              </w:rPr>
-              <w:t>TIMING </w:t>
-            </w:r>
+            <w:ins w:id="955" w:author="aoliva" w:date="2017-11-04T18:44:00Z">
+              <w:r>
+                <w:rPr>
+                  <w:rFonts w:eastAsia="Times New Roman" w:cs="Times New Roman"/>
+                  <w:color w:val="000000" w:themeColor="text1"/>
+                  <w:sz w:val="16"/>
+                  <w:szCs w:val="16"/>
+                </w:rPr>
+                <w:t>Timing Variable</w:t>
+              </w:r>
+            </w:ins>
+            <w:del w:id="956" w:author="aoliva" w:date="2017-11-04T18:44:00Z">
+              <w:r>
+                <w:rPr>
+                  <w:rFonts w:eastAsia="Times New Roman" w:cs="Times New Roman"/>
+                  <w:color w:val="000000" w:themeColor="text1"/>
+                  <w:sz w:val="16"/>
+                  <w:szCs w:val="16"/>
+                </w:rPr>
+                <w:delText>TIMING </w:delText>
+              </w:r>
+            </w:del>
           </w:p>
         </w:tc>
         <w:tc>
@@ -22406,7 +23123,7 @@
             </w:pPr>
             <w:proofErr w:type="spellStart"/>
             <w:proofErr w:type="gramStart"/>
-            <w:ins w:id="888" w:author="aoliva" w:date="2017-11-02T09:41:00Z">
+            <w:ins w:id="957" w:author="aoliva" w:date="2017-11-02T09:41:00Z">
               <w:r>
                 <w:rPr>
                   <w:rFonts w:eastAsia="Times New Roman" w:cs="Times New Roman"/>
@@ -22419,7 +23136,7 @@
             </w:ins>
             <w:proofErr w:type="spellEnd"/>
             <w:proofErr w:type="gramEnd"/>
-            <w:del w:id="889" w:author="aoliva" w:date="2017-11-02T09:41:00Z">
+            <w:del w:id="958" w:author="aoliva" w:date="2017-11-02T09:41:00Z">
               <w:r>
                 <w:rPr>
                   <w:rFonts w:eastAsia="Times New Roman" w:cs="Times New Roman"/>
@@ -22464,15 +23181,17 @@
                 <w:szCs w:val="16"/>
               </w:rPr>
             </w:pPr>
-            <w:r>
-              <w:rPr>
-                <w:rFonts w:eastAsia="Times New Roman" w:cs="Times New Roman"/>
-                <w:color w:val="000000" w:themeColor="text1"/>
-                <w:sz w:val="16"/>
-                <w:szCs w:val="16"/>
-              </w:rPr>
-              <w:t>Derived </w:t>
-            </w:r>
+            <w:del w:id="959" w:author="aoliva" w:date="2017-11-04T18:36:00Z">
+              <w:r>
+                <w:rPr>
+                  <w:rFonts w:eastAsia="Times New Roman" w:cs="Times New Roman"/>
+                  <w:color w:val="000000" w:themeColor="text1"/>
+                  <w:sz w:val="16"/>
+                  <w:szCs w:val="16"/>
+                </w:rPr>
+                <w:delText>Derived </w:delText>
+              </w:r>
+            </w:del>
           </w:p>
         </w:tc>
         <w:tc>
@@ -22498,15 +23217,28 @@
                 <w:szCs w:val="16"/>
               </w:rPr>
             </w:pPr>
-            <w:r>
-              <w:rPr>
-                <w:rFonts w:eastAsia="Times New Roman" w:cs="Times New Roman"/>
-                <w:color w:val="000000" w:themeColor="text1"/>
-                <w:sz w:val="16"/>
-                <w:szCs w:val="16"/>
-              </w:rPr>
-              <w:t>TIMING </w:t>
-            </w:r>
+            <w:ins w:id="960" w:author="aoliva" w:date="2017-11-04T18:35:00Z">
+              <w:r>
+                <w:rPr>
+                  <w:rFonts w:eastAsia="Times New Roman" w:cs="Times New Roman"/>
+                  <w:color w:val="000000" w:themeColor="text1"/>
+                  <w:sz w:val="16"/>
+                  <w:szCs w:val="16"/>
+                </w:rPr>
+                <w:t>DERIVED</w:t>
+              </w:r>
+            </w:ins>
+            <w:del w:id="961" w:author="aoliva" w:date="2017-11-04T18:35:00Z">
+              <w:r>
+                <w:rPr>
+                  <w:rFonts w:eastAsia="Times New Roman" w:cs="Times New Roman"/>
+                  <w:color w:val="000000" w:themeColor="text1"/>
+                  <w:sz w:val="16"/>
+                  <w:szCs w:val="16"/>
+                </w:rPr>
+                <w:delText>TIMING </w:delText>
+              </w:r>
+            </w:del>
           </w:p>
         </w:tc>
         <w:tc>
@@ -22532,15 +23264,37 @@
                 <w:szCs w:val="16"/>
               </w:rPr>
             </w:pPr>
-            <w:r>
-              <w:rPr>
-                <w:rFonts w:eastAsia="Times New Roman" w:cs="Times New Roman"/>
-                <w:color w:val="000000" w:themeColor="text1"/>
-                <w:sz w:val="16"/>
-                <w:szCs w:val="16"/>
-              </w:rPr>
-              <w:t>VSTPT expressed in the ISO 8601 format for durations </w:t>
-            </w:r>
+            <w:ins w:id="962" w:author="aoliva" w:date="2017-11-04T18:44:00Z">
+              <w:r>
+                <w:rPr>
+                  <w:rFonts w:eastAsia="Times New Roman" w:cs="Times New Roman"/>
+                  <w:color w:val="000000" w:themeColor="text1"/>
+                  <w:sz w:val="16"/>
+                  <w:szCs w:val="16"/>
+                </w:rPr>
+                <w:t>Timing Variable</w:t>
+              </w:r>
+              <w:r>
+                <w:rPr>
+                  <w:rFonts w:eastAsia="Times New Roman" w:cs="Times New Roman"/>
+                  <w:color w:val="000000" w:themeColor="text1"/>
+                  <w:sz w:val="16"/>
+                  <w:szCs w:val="16"/>
+                </w:rPr>
+                <w:t xml:space="preserve"> </w:t>
+              </w:r>
+            </w:ins>
+            <w:del w:id="963" w:author="aoliva" w:date="2017-11-04T18:35:00Z">
+              <w:r>
+                <w:rPr>
+                  <w:rFonts w:eastAsia="Times New Roman" w:cs="Times New Roman"/>
+                  <w:color w:val="000000" w:themeColor="text1"/>
+                  <w:sz w:val="16"/>
+                  <w:szCs w:val="16"/>
+                </w:rPr>
+                <w:delText>VSTPT expressed in the ISO 8601 format for durations </w:delText>
+              </w:r>
+            </w:del>
           </w:p>
         </w:tc>
         <w:tc>
@@ -22564,6 +23318,17 @@
                 <w:szCs w:val="16"/>
               </w:rPr>
             </w:pPr>
+            <w:ins w:id="964" w:author="aoliva" w:date="2017-11-04T18:35:00Z">
+              <w:r>
+                <w:rPr>
+                  <w:rFonts w:eastAsia="Times New Roman" w:cs="Times New Roman"/>
+                  <w:color w:val="000000" w:themeColor="text1"/>
+                  <w:sz w:val="16"/>
+                  <w:szCs w:val="16"/>
+                </w:rPr>
+                <w:t>VSTPT expressed in the ISO 8601 format for durations </w:t>
+              </w:r>
+            </w:ins>
           </w:p>
         </w:tc>
         <w:tc>
@@ -22683,7 +23448,7 @@
                 <w:szCs w:val="16"/>
               </w:rPr>
             </w:pPr>
-            <w:del w:id="890" w:author="aoliva" w:date="2017-11-02T09:45:00Z">
+            <w:del w:id="965" w:author="aoliva" w:date="2017-11-02T09:45:00Z">
               <w:r>
                 <w:rPr>
                   <w:rFonts w:eastAsia="Times New Roman" w:cs="Times New Roman"/>
@@ -22696,7 +23461,7 @@
             </w:del>
             <w:proofErr w:type="spellStart"/>
             <w:proofErr w:type="gramStart"/>
-            <w:ins w:id="891" w:author="aoliva" w:date="2017-11-02T09:45:00Z">
+            <w:ins w:id="966" w:author="aoliva" w:date="2017-11-02T09:45:00Z">
               <w:r>
                 <w:rPr>
                   <w:rFonts w:eastAsia="Times New Roman" w:cs="Times New Roman"/>
@@ -22777,15 +23542,28 @@
                 <w:szCs w:val="16"/>
               </w:rPr>
             </w:pPr>
-            <w:r>
-              <w:rPr>
-                <w:rFonts w:eastAsia="Times New Roman" w:cs="Times New Roman"/>
-                <w:color w:val="000000" w:themeColor="text1"/>
-                <w:sz w:val="16"/>
-                <w:szCs w:val="16"/>
-              </w:rPr>
-              <w:t>Assigned </w:t>
-            </w:r>
+            <w:del w:id="967" w:author="aoliva" w:date="2017-11-04T18:36:00Z">
+              <w:r>
+                <w:rPr>
+                  <w:rFonts w:eastAsia="Times New Roman" w:cs="Times New Roman"/>
+                  <w:color w:val="000000" w:themeColor="text1"/>
+                  <w:sz w:val="16"/>
+                  <w:szCs w:val="16"/>
+                </w:rPr>
+                <w:delText>Assigned </w:delText>
+              </w:r>
+            </w:del>
+            <w:ins w:id="968" w:author="aoliva" w:date="2017-11-04T18:36:00Z">
+              <w:r>
+                <w:rPr>
+                  <w:rFonts w:eastAsia="Times New Roman" w:cs="Times New Roman"/>
+                  <w:color w:val="000000" w:themeColor="text1"/>
+                  <w:sz w:val="16"/>
+                  <w:szCs w:val="16"/>
+                </w:rPr>
+                <w:t>ASSIGNED</w:t>
+              </w:r>
+            </w:ins>
           </w:p>
         </w:tc>
         <w:tc>
@@ -22811,15 +23589,30 @@
                 <w:szCs w:val="16"/>
               </w:rPr>
             </w:pPr>
-            <w:r>
-              <w:rPr>
-                <w:rFonts w:eastAsia="Times New Roman" w:cs="Times New Roman"/>
-                <w:color w:val="000000" w:themeColor="text1"/>
-                <w:sz w:val="16"/>
-                <w:szCs w:val="16"/>
-              </w:rPr>
-              <w:t>TIMING</w:t>
-            </w:r>
+            <w:ins w:id="969" w:author="aoliva" w:date="2017-11-04T18:45:00Z">
+              <w:r>
+                <w:rPr>
+                  <w:rFonts w:eastAsia="Times New Roman" w:cs="Times New Roman"/>
+                  <w:color w:val="000000" w:themeColor="text1"/>
+                  <w:sz w:val="16"/>
+                  <w:szCs w:val="16"/>
+                </w:rPr>
+                <w:t>Timing Variable</w:t>
+              </w:r>
+            </w:ins>
+            <w:del w:id="970" w:author="aoliva" w:date="2017-11-04T18:45:00Z">
+              <w:r>
+                <w:rPr>
+                  <w:rFonts w:eastAsia="Times New Roman" w:cs="Times New Roman"/>
+                  <w:color w:val="000000" w:themeColor="text1"/>
+                  <w:sz w:val="16"/>
+                  <w:szCs w:val="16"/>
+                </w:rPr>
+                <w:delText>TIMING</w:delText>
+              </w:r>
+            </w:del>
+            <w:bookmarkStart w:id="971" w:name="_GoBack"/>
+            <w:bookmarkEnd w:id="971"/>
           </w:p>
         </w:tc>
         <w:tc>
@@ -26297,7 +27090,6 @@
   <w:style w:type="character" w:default="1" w:styleId="DefaultParagraphFont">
     <w:name w:val="Default Paragraph Font"/>
     <w:uiPriority w:val="1"/>
-    <w:semiHidden/>
     <w:unhideWhenUsed/>
   </w:style>
   <w:style w:type="table" w:default="1" w:styleId="TableNormal">

</xml_diff>